<commit_message>
Wall Stress\Unit16\16.1.docx Wall Stress\Unit16\16.1.txt
</commit_message>
<xml_diff>
--- a/Wall Stress/Unit16/16.1.docx
+++ b/Wall Stress/Unit16/16.1.docx
@@ -1683,10 +1683,2986 @@
           <w:szCs w:val="24"/>
         </w:rPr>
       </w:pPr>
+    </w:p>
+    <w:p>
+      <w:pPr>
+        <w:rPr>
+          <w:rFonts w:ascii="Times New Roman" w:hAnsi="Times New Roman" w:cs="Times New Roman"/>
+          <w:b/>
+          <w:sz w:val="24"/>
+          <w:szCs w:val="24"/>
+        </w:rPr>
+      </w:pPr>
+      <w:r>
+        <w:rPr>
+          <w:rFonts w:ascii="Times New Roman" w:hAnsi="Times New Roman" w:cs="Times New Roman"/>
+          <w:b/>
+          <w:sz w:val="24"/>
+          <w:szCs w:val="24"/>
+        </w:rPr>
+        <w:t>16.1.2</w:t>
+      </w:r>
+    </w:p>
+    <w:p>
+      <w:pPr>
+        <w:rPr>
+          <w:rFonts w:ascii="Times New Roman" w:hAnsi="Times New Roman" w:cs="Times New Roman"/>
+          <w:sz w:val="24"/>
+          <w:szCs w:val="24"/>
+        </w:rPr>
+      </w:pPr>
+      <w:r>
+        <w:rPr>
+          <w:rFonts w:ascii="Times New Roman" w:hAnsi="Times New Roman" w:cs="Times New Roman"/>
+          <w:sz w:val="24"/>
+          <w:szCs w:val="24"/>
+        </w:rPr>
+        <w:t xml:space="preserve"> </w:t>
+      </w:r>
+      <w:r>
+        <w:rPr>
+          <w:rFonts w:ascii="Times New Roman" w:hAnsi="Times New Roman" w:cs="Times New Roman"/>
+          <w:b/>
+          <w:sz w:val="24"/>
+          <w:szCs w:val="24"/>
+        </w:rPr>
+        <w:t>Can I ask you a question?</w:t>
+      </w:r>
+      <w:r>
+        <w:rPr>
+          <w:rFonts w:ascii="Times New Roman" w:hAnsi="Times New Roman" w:cs="Times New Roman"/>
+          <w:sz w:val="24"/>
+          <w:szCs w:val="24"/>
+        </w:rPr>
+        <w:t xml:space="preserve"> </w:t>
+      </w:r>
+      <w:r>
+        <w:rPr>
+          <w:rFonts w:ascii="Times New Roman" w:hAnsi="Times New Roman" w:cs="Times New Roman"/>
+          <w:b/>
+          <w:sz w:val="24"/>
+          <w:szCs w:val="24"/>
+        </w:rPr>
+        <w:t xml:space="preserve">Can you tell me the </w:t>
+      </w:r>
+      <w:r>
+        <w:rPr>
+          <w:rFonts w:ascii="Times New Roman" w:hAnsi="Times New Roman" w:cs="Times New Roman"/>
+          <w:b/>
+          <w:sz w:val="24"/>
+          <w:szCs w:val="24"/>
+        </w:rPr>
+        <w:t>truth</w:t>
+      </w:r>
+      <w:r>
+        <w:rPr>
+          <w:rFonts w:ascii="Times New Roman" w:hAnsi="Times New Roman" w:cs="Times New Roman"/>
+          <w:b/>
+          <w:sz w:val="24"/>
+          <w:szCs w:val="24"/>
+        </w:rPr>
+        <w:t>?</w:t>
+      </w:r>
+    </w:p>
+    <w:p>
+      <w:pPr>
+        <w:rPr>
+          <w:rFonts w:ascii="Times New Roman" w:hAnsi="Times New Roman" w:cs="Times New Roman"/>
+          <w:sz w:val="24"/>
+          <w:szCs w:val="24"/>
+        </w:rPr>
+      </w:pPr>
+      <w:r>
+        <w:rPr>
+          <w:rFonts w:ascii="Times New Roman" w:hAnsi="Times New Roman" w:cs="Times New Roman"/>
+          <w:sz w:val="24"/>
+          <w:szCs w:val="24"/>
+        </w:rPr>
+        <w:t>Yes</w:t>
+      </w:r>
+    </w:p>
+    <w:p>
+      <w:pPr>
+        <w:rPr>
+          <w:rFonts w:ascii="Times New Roman" w:hAnsi="Times New Roman" w:cs="Times New Roman"/>
+          <w:sz w:val="24"/>
+          <w:szCs w:val="24"/>
+        </w:rPr>
+      </w:pPr>
+      <w:r>
+        <w:rPr>
+          <w:rFonts w:ascii="Times New Roman" w:hAnsi="Times New Roman" w:cs="Times New Roman"/>
+          <w:sz w:val="24"/>
+          <w:szCs w:val="24"/>
+        </w:rPr>
+        <w:t>Why are you reading the script?</w:t>
+      </w:r>
+    </w:p>
+    <w:p>
+      <w:pPr>
+        <w:rPr>
+          <w:rFonts w:ascii="Times New Roman" w:hAnsi="Times New Roman" w:cs="Times New Roman"/>
+          <w:sz w:val="24"/>
+          <w:szCs w:val="24"/>
+        </w:rPr>
+      </w:pPr>
+      <w:r>
+        <w:rPr>
+          <w:rFonts w:ascii="Times New Roman" w:hAnsi="Times New Roman" w:cs="Times New Roman"/>
+          <w:sz w:val="24"/>
+          <w:szCs w:val="24"/>
+        </w:rPr>
+        <w:t>I’m reading the script becase I’m an actor</w:t>
+      </w:r>
+    </w:p>
+    <w:p>
+      <w:pPr>
+        <w:rPr>
+          <w:rFonts w:ascii="Times New Roman" w:hAnsi="Times New Roman" w:cs="Times New Roman"/>
+          <w:sz w:val="24"/>
+          <w:szCs w:val="24"/>
+        </w:rPr>
+      </w:pPr>
+      <w:r>
+        <w:rPr>
+          <w:rFonts w:ascii="Times New Roman" w:hAnsi="Times New Roman" w:cs="Times New Roman"/>
+          <w:sz w:val="24"/>
+          <w:szCs w:val="24"/>
+        </w:rPr>
+        <w:t>You are an actor?</w:t>
+      </w:r>
+    </w:p>
+    <w:p>
+      <w:pPr>
+        <w:rPr>
+          <w:rFonts w:ascii="Times New Roman" w:hAnsi="Times New Roman" w:cs="Times New Roman"/>
+          <w:sz w:val="24"/>
+          <w:szCs w:val="24"/>
+        </w:rPr>
+      </w:pPr>
+      <w:r>
+        <w:rPr>
+          <w:rFonts w:ascii="Times New Roman" w:hAnsi="Times New Roman" w:cs="Times New Roman"/>
+          <w:sz w:val="24"/>
+          <w:szCs w:val="24"/>
+        </w:rPr>
+        <w:t>Yes</w:t>
+      </w:r>
+    </w:p>
+    <w:p>
+      <w:pPr>
+        <w:rPr>
+          <w:rFonts w:ascii="Times New Roman" w:hAnsi="Times New Roman" w:cs="Times New Roman"/>
+          <w:b/>
+          <w:sz w:val="24"/>
+          <w:szCs w:val="24"/>
+        </w:rPr>
+      </w:pPr>
+      <w:r>
+        <w:rPr>
+          <w:rFonts w:ascii="Times New Roman" w:hAnsi="Times New Roman" w:cs="Times New Roman"/>
+          <w:b/>
+          <w:sz w:val="24"/>
+          <w:szCs w:val="24"/>
+        </w:rPr>
+        <w:t xml:space="preserve">I like </w:t>
+      </w:r>
+      <w:r>
+        <w:rPr>
+          <w:rFonts w:ascii="Times New Roman" w:hAnsi="Times New Roman" w:cs="Times New Roman"/>
+          <w:b/>
+          <w:sz w:val="24"/>
+          <w:szCs w:val="24"/>
+        </w:rPr>
+        <w:t>you, kid</w:t>
+      </w:r>
+      <w:r>
+        <w:rPr>
+          <w:rFonts w:ascii="Times New Roman" w:hAnsi="Times New Roman" w:cs="Times New Roman"/>
+          <w:sz w:val="24"/>
+          <w:szCs w:val="24"/>
+        </w:rPr>
+        <w:t xml:space="preserve">. </w:t>
+      </w:r>
+      <w:r>
+        <w:rPr>
+          <w:rFonts w:ascii="Times New Roman" w:hAnsi="Times New Roman" w:cs="Times New Roman"/>
+          <w:b/>
+          <w:sz w:val="24"/>
+          <w:szCs w:val="24"/>
+        </w:rPr>
+        <w:t xml:space="preserve">Tell </w:t>
+      </w:r>
+      <w:r>
+        <w:rPr>
+          <w:rFonts w:ascii="Times New Roman" w:hAnsi="Times New Roman" w:cs="Times New Roman"/>
+          <w:b/>
+          <w:sz w:val="24"/>
+          <w:szCs w:val="24"/>
+        </w:rPr>
+        <w:t>me your</w:t>
+      </w:r>
+      <w:r>
+        <w:rPr>
+          <w:rFonts w:ascii="Times New Roman" w:hAnsi="Times New Roman" w:cs="Times New Roman"/>
+          <w:b/>
+          <w:sz w:val="24"/>
+          <w:szCs w:val="24"/>
+        </w:rPr>
+        <w:t xml:space="preserve"> name</w:t>
+      </w:r>
+    </w:p>
+    <w:p>
+      <w:pPr>
+        <w:rPr>
+          <w:rFonts w:ascii="Times New Roman" w:hAnsi="Times New Roman" w:cs="Times New Roman"/>
+          <w:b/>
+          <w:sz w:val="24"/>
+          <w:szCs w:val="24"/>
+        </w:rPr>
+      </w:pPr>
+      <w:r>
+        <w:rPr>
+          <w:rFonts w:ascii="Times New Roman" w:hAnsi="Times New Roman" w:cs="Times New Roman"/>
+          <w:b/>
+          <w:sz w:val="24"/>
+          <w:szCs w:val="24"/>
+        </w:rPr>
+        <w:t>My name’s Shen</w:t>
+      </w:r>
+    </w:p>
+    <w:p>
+      <w:pPr>
+        <w:rPr>
+          <w:rFonts w:ascii="Times New Roman" w:hAnsi="Times New Roman" w:cs="Times New Roman"/>
+          <w:sz w:val="24"/>
+          <w:szCs w:val="24"/>
+        </w:rPr>
+      </w:pPr>
+      <w:r>
+        <w:rPr>
+          <w:rFonts w:ascii="Times New Roman" w:hAnsi="Times New Roman" w:cs="Times New Roman"/>
+          <w:b/>
+          <w:sz w:val="24"/>
+          <w:szCs w:val="24"/>
+        </w:rPr>
+        <w:t>Nice to meet you, Shen.</w:t>
+      </w:r>
+      <w:r>
+        <w:rPr>
+          <w:rFonts w:ascii="Times New Roman" w:hAnsi="Times New Roman" w:cs="Times New Roman"/>
+          <w:sz w:val="24"/>
+          <w:szCs w:val="24"/>
+        </w:rPr>
+        <w:t xml:space="preserve"> My name Marti</w:t>
+      </w:r>
+      <w:r>
+        <w:rPr>
+          <w:rFonts w:ascii="Times New Roman" w:hAnsi="Times New Roman" w:cs="Times New Roman"/>
+          <w:sz w:val="24"/>
+          <w:szCs w:val="24"/>
+        </w:rPr>
+        <w:t>. Marti</w:t>
+      </w:r>
+      <w:r>
+        <w:rPr>
+          <w:rFonts w:ascii="Times New Roman" w:hAnsi="Times New Roman" w:cs="Times New Roman"/>
+          <w:sz w:val="24"/>
+          <w:szCs w:val="24"/>
+        </w:rPr>
+        <w:t xml:space="preserve"> Blum. Come on</w:t>
+      </w:r>
+      <w:r>
+        <w:rPr>
+          <w:rFonts w:ascii="Times New Roman" w:hAnsi="Times New Roman" w:cs="Times New Roman"/>
+          <w:b/>
+          <w:sz w:val="24"/>
+          <w:szCs w:val="24"/>
+        </w:rPr>
+        <w:t>, ask me what my job is</w:t>
+      </w:r>
+      <w:r>
+        <w:rPr>
+          <w:rFonts w:ascii="Times New Roman" w:hAnsi="Times New Roman" w:cs="Times New Roman"/>
+          <w:sz w:val="24"/>
+          <w:szCs w:val="24"/>
+        </w:rPr>
+        <w:t>.</w:t>
+      </w:r>
+    </w:p>
+    <w:p>
+      <w:pPr>
+        <w:rPr>
+          <w:rFonts w:ascii="Times New Roman" w:hAnsi="Times New Roman" w:cs="Times New Roman"/>
+          <w:b/>
+          <w:sz w:val="24"/>
+          <w:szCs w:val="24"/>
+        </w:rPr>
+      </w:pPr>
+      <w:r>
+        <w:rPr>
+          <w:rFonts w:ascii="Times New Roman" w:hAnsi="Times New Roman" w:cs="Times New Roman"/>
+          <w:b/>
+          <w:sz w:val="24"/>
+          <w:szCs w:val="24"/>
+        </w:rPr>
+        <w:lastRenderedPageBreak/>
+        <w:t>Tell me your job</w:t>
+      </w:r>
+    </w:p>
+    <w:p>
+      <w:pPr>
+        <w:rPr>
+          <w:rFonts w:ascii="Times New Roman" w:hAnsi="Times New Roman" w:cs="Times New Roman"/>
+          <w:sz w:val="24"/>
+          <w:szCs w:val="24"/>
+        </w:rPr>
+      </w:pPr>
+      <w:r>
+        <w:rPr>
+          <w:rFonts w:ascii="Times New Roman" w:hAnsi="Times New Roman" w:cs="Times New Roman"/>
+          <w:sz w:val="24"/>
+          <w:szCs w:val="24"/>
+        </w:rPr>
+        <w:t xml:space="preserve">I’m an </w:t>
+      </w:r>
+      <w:r>
+        <w:rPr>
+          <w:rFonts w:ascii="Times New Roman" w:hAnsi="Times New Roman" w:cs="Times New Roman"/>
+          <w:sz w:val="24"/>
+          <w:szCs w:val="24"/>
+        </w:rPr>
+        <w:t>agent</w:t>
+      </w:r>
+      <w:r>
+        <w:rPr>
+          <w:rFonts w:ascii="Times New Roman" w:hAnsi="Times New Roman" w:cs="Times New Roman"/>
+          <w:sz w:val="24"/>
+          <w:szCs w:val="24"/>
+        </w:rPr>
+        <w:t xml:space="preserve">. </w:t>
+      </w:r>
+      <w:r>
+        <w:rPr>
+          <w:rFonts w:ascii="Times New Roman" w:hAnsi="Times New Roman" w:cs="Times New Roman"/>
+          <w:b/>
+          <w:sz w:val="24"/>
+          <w:szCs w:val="24"/>
+        </w:rPr>
+        <w:t xml:space="preserve">I have an </w:t>
+      </w:r>
+      <w:r>
+        <w:rPr>
+          <w:rFonts w:ascii="Times New Roman" w:hAnsi="Times New Roman" w:cs="Times New Roman"/>
+          <w:b/>
+          <w:sz w:val="24"/>
+          <w:szCs w:val="24"/>
+        </w:rPr>
+        <w:t>agency</w:t>
+      </w:r>
+      <w:r>
+        <w:rPr>
+          <w:rFonts w:ascii="Times New Roman" w:hAnsi="Times New Roman" w:cs="Times New Roman"/>
+          <w:b/>
+          <w:sz w:val="24"/>
+          <w:szCs w:val="24"/>
+        </w:rPr>
+        <w:t xml:space="preserve">. Can I give you </w:t>
+      </w:r>
+      <w:r>
+        <w:rPr>
+          <w:rFonts w:ascii="Times New Roman" w:hAnsi="Times New Roman" w:cs="Times New Roman"/>
+          <w:b/>
+          <w:sz w:val="24"/>
+          <w:szCs w:val="24"/>
+        </w:rPr>
+        <w:t>my</w:t>
+      </w:r>
+      <w:r>
+        <w:rPr>
+          <w:rFonts w:ascii="Times New Roman" w:hAnsi="Times New Roman" w:cs="Times New Roman"/>
+          <w:b/>
+          <w:sz w:val="24"/>
+          <w:szCs w:val="24"/>
+        </w:rPr>
+        <w:t xml:space="preserve"> card?</w:t>
+      </w:r>
+    </w:p>
+    <w:p>
+      <w:pPr>
+        <w:rPr>
+          <w:rFonts w:ascii="Times New Roman" w:hAnsi="Times New Roman" w:cs="Times New Roman"/>
+          <w:sz w:val="24"/>
+          <w:szCs w:val="24"/>
+        </w:rPr>
+      </w:pPr>
+      <w:r>
+        <w:rPr>
+          <w:rFonts w:ascii="Times New Roman" w:hAnsi="Times New Roman" w:cs="Times New Roman"/>
+          <w:sz w:val="24"/>
+          <w:szCs w:val="24"/>
+        </w:rPr>
+        <w:t>Yes, please</w:t>
+      </w:r>
+      <w:r>
+        <w:rPr>
+          <w:rFonts w:ascii="Times New Roman" w:hAnsi="Times New Roman" w:cs="Times New Roman"/>
+          <w:sz w:val="24"/>
+          <w:szCs w:val="24"/>
+        </w:rPr>
+        <w:t xml:space="preserve">. You have agency. </w:t>
+      </w:r>
+      <w:r>
+        <w:rPr>
+          <w:rFonts w:ascii="Times New Roman" w:hAnsi="Times New Roman" w:cs="Times New Roman"/>
+          <w:b/>
+          <w:sz w:val="24"/>
+          <w:szCs w:val="24"/>
+        </w:rPr>
+        <w:t>Are you a talent agent</w:t>
+      </w:r>
+      <w:r>
+        <w:rPr>
+          <w:rFonts w:ascii="Times New Roman" w:hAnsi="Times New Roman" w:cs="Times New Roman"/>
+          <w:b/>
+          <w:sz w:val="24"/>
+          <w:szCs w:val="24"/>
+        </w:rPr>
+        <w:t>?</w:t>
+      </w:r>
+    </w:p>
+    <w:p>
+      <w:pPr>
+        <w:rPr>
+          <w:rFonts w:ascii="Times New Roman" w:hAnsi="Times New Roman" w:cs="Times New Roman"/>
+          <w:sz w:val="24"/>
+          <w:szCs w:val="24"/>
+        </w:rPr>
+      </w:pPr>
+      <w:r>
+        <w:rPr>
+          <w:rFonts w:ascii="Times New Roman" w:hAnsi="Times New Roman" w:cs="Times New Roman"/>
+          <w:sz w:val="24"/>
+          <w:szCs w:val="24"/>
+        </w:rPr>
+        <w:t>I’m a temp agent. It’s  a temp agency</w:t>
+      </w:r>
+    </w:p>
+    <w:p>
+      <w:pPr>
+        <w:rPr>
+          <w:rFonts w:ascii="Times New Roman" w:hAnsi="Times New Roman" w:cs="Times New Roman"/>
+          <w:sz w:val="24"/>
+          <w:szCs w:val="24"/>
+        </w:rPr>
+      </w:pPr>
+      <w:r>
+        <w:rPr>
+          <w:rFonts w:ascii="Times New Roman" w:hAnsi="Times New Roman" w:cs="Times New Roman"/>
+          <w:sz w:val="24"/>
+          <w:szCs w:val="24"/>
+        </w:rPr>
+        <w:t>Is a temp agent a talent agent?</w:t>
+      </w:r>
+    </w:p>
+    <w:p>
+      <w:pPr>
+        <w:rPr>
+          <w:rFonts w:ascii="Times New Roman" w:hAnsi="Times New Roman" w:cs="Times New Roman"/>
+          <w:sz w:val="24"/>
+          <w:szCs w:val="24"/>
+        </w:rPr>
+      </w:pPr>
+      <w:r>
+        <w:rPr>
+          <w:rFonts w:ascii="Times New Roman" w:hAnsi="Times New Roman" w:cs="Times New Roman"/>
+          <w:sz w:val="24"/>
+          <w:szCs w:val="24"/>
+        </w:rPr>
+        <w:t>Yes, it is</w:t>
+      </w:r>
+    </w:p>
+    <w:p>
+      <w:pPr>
+        <w:rPr>
+          <w:rFonts w:ascii="Times New Roman" w:hAnsi="Times New Roman" w:cs="Times New Roman"/>
+          <w:sz w:val="24"/>
+          <w:szCs w:val="24"/>
+        </w:rPr>
+      </w:pPr>
+      <w:r>
+        <w:rPr>
+          <w:rFonts w:ascii="Times New Roman" w:hAnsi="Times New Roman" w:cs="Times New Roman"/>
+          <w:sz w:val="24"/>
+          <w:szCs w:val="24"/>
+        </w:rPr>
+        <w:t>Do you work an actor?</w:t>
+      </w:r>
+    </w:p>
+    <w:p>
+      <w:pPr>
+        <w:rPr>
+          <w:rFonts w:ascii="Times New Roman" w:hAnsi="Times New Roman" w:cs="Times New Roman"/>
+          <w:sz w:val="24"/>
+          <w:szCs w:val="24"/>
+        </w:rPr>
+      </w:pPr>
+      <w:r>
+        <w:rPr>
+          <w:rFonts w:ascii="Times New Roman" w:hAnsi="Times New Roman" w:cs="Times New Roman"/>
+          <w:sz w:val="24"/>
+          <w:szCs w:val="24"/>
+        </w:rPr>
+        <w:t xml:space="preserve">Yes, I work with them every day. They need job, </w:t>
+      </w:r>
+      <w:r>
+        <w:rPr>
+          <w:rFonts w:ascii="Times New Roman" w:hAnsi="Times New Roman" w:cs="Times New Roman"/>
+          <w:sz w:val="24"/>
+          <w:szCs w:val="24"/>
+        </w:rPr>
+        <w:t xml:space="preserve">then </w:t>
+      </w:r>
+      <w:r>
+        <w:rPr>
+          <w:rFonts w:ascii="Times New Roman" w:hAnsi="Times New Roman" w:cs="Times New Roman"/>
+          <w:sz w:val="24"/>
+          <w:szCs w:val="24"/>
+        </w:rPr>
+        <w:t>I help them find a job</w:t>
+      </w:r>
+    </w:p>
+    <w:p>
+      <w:pPr>
+        <w:rPr>
+          <w:rFonts w:ascii="Times New Roman" w:hAnsi="Times New Roman" w:cs="Times New Roman"/>
+          <w:sz w:val="24"/>
+          <w:szCs w:val="24"/>
+        </w:rPr>
+      </w:pPr>
+      <w:r>
+        <w:rPr>
+          <w:rFonts w:ascii="Times New Roman" w:hAnsi="Times New Roman" w:cs="Times New Roman"/>
+          <w:sz w:val="24"/>
+          <w:szCs w:val="24"/>
+        </w:rPr>
+        <w:t>Do you find actor job?</w:t>
+      </w:r>
+    </w:p>
+    <w:p>
+      <w:pPr>
+        <w:rPr>
+          <w:rFonts w:ascii="Times New Roman" w:hAnsi="Times New Roman" w:cs="Times New Roman"/>
+          <w:sz w:val="24"/>
+          <w:szCs w:val="24"/>
+        </w:rPr>
+      </w:pPr>
+      <w:r>
+        <w:rPr>
+          <w:rFonts w:ascii="Times New Roman" w:hAnsi="Times New Roman" w:cs="Times New Roman"/>
+          <w:sz w:val="24"/>
+          <w:szCs w:val="24"/>
+        </w:rPr>
+        <w:t>Yes, I do</w:t>
+      </w:r>
+    </w:p>
+    <w:p>
+      <w:pPr>
+        <w:rPr>
+          <w:rFonts w:ascii="Times New Roman" w:hAnsi="Times New Roman" w:cs="Times New Roman"/>
+          <w:b/>
+          <w:sz w:val="24"/>
+          <w:szCs w:val="24"/>
+        </w:rPr>
+      </w:pPr>
+      <w:r>
+        <w:rPr>
+          <w:rFonts w:ascii="Times New Roman" w:hAnsi="Times New Roman" w:cs="Times New Roman"/>
+          <w:b/>
+          <w:sz w:val="24"/>
+          <w:szCs w:val="24"/>
+        </w:rPr>
+        <w:t>Help me</w:t>
+      </w:r>
+      <w:r>
+        <w:rPr>
+          <w:rFonts w:ascii="Times New Roman" w:hAnsi="Times New Roman" w:cs="Times New Roman"/>
+          <w:b/>
+          <w:sz w:val="24"/>
+          <w:szCs w:val="24"/>
+        </w:rPr>
+        <w:t>!</w:t>
+      </w:r>
+    </w:p>
+    <w:p>
+      <w:pPr>
+        <w:rPr>
+          <w:rFonts w:ascii="Times New Roman" w:hAnsi="Times New Roman" w:cs="Times New Roman"/>
+          <w:sz w:val="24"/>
+          <w:szCs w:val="24"/>
+        </w:rPr>
+      </w:pPr>
+      <w:r>
+        <w:rPr>
+          <w:rFonts w:ascii="Times New Roman" w:hAnsi="Times New Roman" w:cs="Times New Roman"/>
+          <w:sz w:val="24"/>
+          <w:szCs w:val="24"/>
+        </w:rPr>
+        <w:t xml:space="preserve">Okay </w:t>
+      </w:r>
+    </w:p>
+    <w:p>
+      <w:pPr>
+        <w:rPr>
+          <w:rFonts w:ascii="Times New Roman" w:hAnsi="Times New Roman" w:cs="Times New Roman"/>
+          <w:sz w:val="24"/>
+          <w:szCs w:val="24"/>
+        </w:rPr>
+      </w:pPr>
+    </w:p>
+    <w:p>
+      <w:pPr>
+        <w:rPr>
+          <w:rFonts w:ascii="Times New Roman" w:hAnsi="Times New Roman" w:cs="Times New Roman"/>
+          <w:sz w:val="24"/>
+          <w:szCs w:val="24"/>
+        </w:rPr>
+      </w:pPr>
+      <w:r>
+        <w:rPr>
+          <w:rFonts w:ascii="Times New Roman" w:hAnsi="Times New Roman" w:cs="Times New Roman"/>
+          <w:sz w:val="24"/>
+          <w:szCs w:val="24"/>
+        </w:rPr>
+        <w:t>What is Marti’s job?</w:t>
+      </w:r>
+    </w:p>
+    <w:p>
+      <w:pPr>
+        <w:pStyle w:val="ListParagraph"/>
+        <w:numPr>
+          <w:ilvl w:val="0"/>
+          <w:numId w:val="9"/>
+        </w:numPr>
+        <w:rPr>
+          <w:rFonts w:ascii="Times New Roman" w:hAnsi="Times New Roman" w:cs="Times New Roman"/>
+          <w:sz w:val="24"/>
+          <w:szCs w:val="24"/>
+        </w:rPr>
+      </w:pPr>
+      <w:r>
+        <w:rPr>
+          <w:rFonts w:ascii="Times New Roman" w:hAnsi="Times New Roman" w:cs="Times New Roman"/>
+          <w:sz w:val="24"/>
+          <w:szCs w:val="24"/>
+        </w:rPr>
+        <w:t>She has a company</w:t>
+      </w:r>
+    </w:p>
+    <w:p>
+      <w:pPr>
+        <w:rPr>
+          <w:rFonts w:ascii="Times New Roman" w:hAnsi="Times New Roman" w:cs="Times New Roman"/>
+          <w:sz w:val="24"/>
+          <w:szCs w:val="24"/>
+        </w:rPr>
+      </w:pPr>
+      <w:r>
+        <w:rPr>
+          <w:rFonts w:ascii="Times New Roman" w:hAnsi="Times New Roman" w:cs="Times New Roman"/>
+          <w:sz w:val="24"/>
+          <w:szCs w:val="24"/>
+        </w:rPr>
+        <w:t>What does Marti give Shen?</w:t>
+      </w:r>
+    </w:p>
+    <w:p>
+      <w:pPr>
+        <w:pStyle w:val="ListParagraph"/>
+        <w:numPr>
+          <w:ilvl w:val="0"/>
+          <w:numId w:val="9"/>
+        </w:numPr>
+        <w:rPr>
+          <w:rFonts w:ascii="Times New Roman" w:hAnsi="Times New Roman" w:cs="Times New Roman"/>
+          <w:sz w:val="24"/>
+          <w:szCs w:val="24"/>
+        </w:rPr>
+      </w:pPr>
+      <w:r>
+        <w:rPr>
+          <w:rFonts w:ascii="Times New Roman" w:hAnsi="Times New Roman" w:cs="Times New Roman"/>
+          <w:sz w:val="24"/>
+          <w:szCs w:val="24"/>
+        </w:rPr>
+        <w:t>Something with her name and company on it</w:t>
+      </w:r>
+    </w:p>
+    <w:p>
+      <w:pPr>
+        <w:rPr>
+          <w:rFonts w:ascii="Times New Roman" w:hAnsi="Times New Roman" w:cs="Times New Roman"/>
+          <w:sz w:val="24"/>
+          <w:szCs w:val="24"/>
+        </w:rPr>
+      </w:pPr>
+      <w:r>
+        <w:rPr>
+          <w:rFonts w:ascii="Times New Roman" w:hAnsi="Times New Roman" w:cs="Times New Roman"/>
+          <w:sz w:val="24"/>
+          <w:szCs w:val="24"/>
+        </w:rPr>
+        <w:t>How does Marti’s company help actors?</w:t>
+      </w:r>
+    </w:p>
+    <w:p>
+      <w:pPr>
+        <w:pStyle w:val="ListParagraph"/>
+        <w:numPr>
+          <w:ilvl w:val="0"/>
+          <w:numId w:val="9"/>
+        </w:numPr>
+        <w:rPr>
+          <w:rFonts w:ascii="Times New Roman" w:hAnsi="Times New Roman" w:cs="Times New Roman"/>
+          <w:sz w:val="24"/>
+          <w:szCs w:val="24"/>
+        </w:rPr>
+      </w:pPr>
+      <w:r>
+        <w:rPr>
+          <w:rFonts w:ascii="Times New Roman" w:hAnsi="Times New Roman" w:cs="Times New Roman"/>
+          <w:sz w:val="24"/>
+          <w:szCs w:val="24"/>
+        </w:rPr>
+        <w:t>It helps them find jobs</w:t>
+      </w:r>
+    </w:p>
+    <w:p>
+      <w:pPr>
+        <w:rPr>
+          <w:rFonts w:ascii="Times New Roman" w:hAnsi="Times New Roman" w:cs="Times New Roman"/>
+          <w:sz w:val="24"/>
+          <w:szCs w:val="24"/>
+        </w:rPr>
+      </w:pPr>
+      <w:r>
+        <w:rPr>
+          <w:rFonts w:ascii="Times New Roman" w:hAnsi="Times New Roman" w:cs="Times New Roman"/>
+          <w:sz w:val="24"/>
+          <w:szCs w:val="24"/>
+        </w:rPr>
+        <w:t>What is true about Shen?</w:t>
+      </w:r>
+    </w:p>
+    <w:p>
+      <w:pPr>
+        <w:pStyle w:val="ListParagraph"/>
+        <w:numPr>
+          <w:ilvl w:val="0"/>
+          <w:numId w:val="9"/>
+        </w:numPr>
+        <w:rPr>
+          <w:rFonts w:ascii="Times New Roman" w:hAnsi="Times New Roman" w:cs="Times New Roman"/>
+          <w:sz w:val="24"/>
+          <w:szCs w:val="24"/>
+        </w:rPr>
+      </w:pPr>
+      <w:r>
+        <w:rPr>
+          <w:rFonts w:ascii="Times New Roman" w:hAnsi="Times New Roman" w:cs="Times New Roman"/>
+          <w:sz w:val="24"/>
+          <w:szCs w:val="24"/>
+        </w:rPr>
+        <w:t>He wants Marti’s help</w:t>
+      </w:r>
+    </w:p>
+    <w:p>
+      <w:pPr>
+        <w:rPr>
+          <w:rFonts w:ascii="Times New Roman" w:hAnsi="Times New Roman" w:cs="Times New Roman"/>
+          <w:sz w:val="24"/>
+          <w:szCs w:val="24"/>
+        </w:rPr>
+      </w:pPr>
+    </w:p>
+    <w:p>
+      <w:pPr>
+        <w:rPr>
+          <w:rFonts w:ascii="Times New Roman" w:hAnsi="Times New Roman" w:cs="Times New Roman"/>
+          <w:sz w:val="24"/>
+          <w:szCs w:val="24"/>
+        </w:rPr>
+      </w:pPr>
+      <w:r>
+        <w:rPr>
+          <w:rFonts w:ascii="Times New Roman" w:hAnsi="Times New Roman" w:cs="Times New Roman"/>
+          <w:sz w:val="24"/>
+          <w:szCs w:val="24"/>
+        </w:rPr>
+        <w:t>Can  I give you my card?</w:t>
+      </w:r>
+    </w:p>
+    <w:p>
+      <w:pPr>
+        <w:rPr>
+          <w:rFonts w:ascii="Times New Roman" w:hAnsi="Times New Roman" w:cs="Times New Roman"/>
+          <w:sz w:val="24"/>
+          <w:szCs w:val="24"/>
+        </w:rPr>
+      </w:pPr>
+      <w:r>
+        <w:rPr>
+          <w:rFonts w:ascii="Times New Roman" w:hAnsi="Times New Roman" w:cs="Times New Roman"/>
+          <w:sz w:val="24"/>
+          <w:szCs w:val="24"/>
+        </w:rPr>
+        <w:t>Tell me your name.</w:t>
+      </w:r>
+    </w:p>
+    <w:p>
+      <w:pPr>
+        <w:rPr>
+          <w:rFonts w:ascii="Times New Roman" w:hAnsi="Times New Roman" w:cs="Times New Roman"/>
+          <w:sz w:val="24"/>
+          <w:szCs w:val="24"/>
+        </w:rPr>
+      </w:pPr>
+      <w:r>
+        <w:rPr>
+          <w:rFonts w:ascii="Times New Roman" w:hAnsi="Times New Roman" w:cs="Times New Roman"/>
+          <w:sz w:val="24"/>
+          <w:szCs w:val="24"/>
+        </w:rPr>
+        <w:t>I can help you find a job</w:t>
+      </w:r>
+    </w:p>
+    <w:p>
+      <w:pPr>
+        <w:rPr>
+          <w:rFonts w:ascii="Times New Roman" w:hAnsi="Times New Roman" w:cs="Times New Roman"/>
+          <w:sz w:val="24"/>
+          <w:szCs w:val="24"/>
+        </w:rPr>
+      </w:pPr>
+      <w:r>
+        <w:rPr>
+          <w:rFonts w:ascii="Times New Roman" w:hAnsi="Times New Roman" w:cs="Times New Roman"/>
+          <w:sz w:val="24"/>
+          <w:szCs w:val="24"/>
+        </w:rPr>
+        <w:t>Please give me your address.</w:t>
+      </w:r>
+    </w:p>
+    <w:p>
+      <w:pPr>
+        <w:rPr>
+          <w:rFonts w:ascii="Times New Roman" w:hAnsi="Times New Roman" w:cs="Times New Roman"/>
+          <w:sz w:val="24"/>
+          <w:szCs w:val="24"/>
+        </w:rPr>
+      </w:pPr>
+      <w:r>
+        <w:rPr>
+          <w:rFonts w:ascii="Times New Roman" w:hAnsi="Times New Roman" w:cs="Times New Roman"/>
+          <w:sz w:val="24"/>
+          <w:szCs w:val="24"/>
+        </w:rPr>
+        <w:t>I like you a lot.</w:t>
+      </w:r>
+    </w:p>
+    <w:p>
+      <w:pPr>
+        <w:rPr>
+          <w:rFonts w:ascii="Times New Roman" w:hAnsi="Times New Roman" w:cs="Times New Roman"/>
+          <w:sz w:val="24"/>
+          <w:szCs w:val="24"/>
+        </w:rPr>
+      </w:pPr>
+      <w:r>
+        <w:rPr>
+          <w:rFonts w:ascii="Times New Roman" w:hAnsi="Times New Roman" w:cs="Times New Roman"/>
+          <w:sz w:val="24"/>
+          <w:szCs w:val="24"/>
+        </w:rPr>
+        <w:t>Is he telling me the truth?</w:t>
+      </w:r>
+    </w:p>
+    <w:p>
+      <w:pPr>
+        <w:rPr>
+          <w:rFonts w:ascii="Times New Roman" w:hAnsi="Times New Roman" w:cs="Times New Roman"/>
+          <w:sz w:val="24"/>
+          <w:szCs w:val="24"/>
+        </w:rPr>
+      </w:pPr>
+      <w:r>
+        <w:rPr>
+          <w:rFonts w:ascii="Times New Roman" w:hAnsi="Times New Roman" w:cs="Times New Roman"/>
+          <w:sz w:val="24"/>
+          <w:szCs w:val="24"/>
+        </w:rPr>
+        <w:lastRenderedPageBreak/>
+        <w:t>Truth</w:t>
+      </w:r>
+      <w:r>
+        <w:rPr>
+          <w:rFonts w:ascii="Times New Roman" w:hAnsi="Times New Roman" w:cs="Times New Roman"/>
+          <w:sz w:val="24"/>
+          <w:szCs w:val="24"/>
+        </w:rPr>
+        <w:t xml:space="preserve"> </w:t>
+      </w:r>
+      <w:r>
+        <w:rPr>
+          <w:rStyle w:val="separator"/>
+          <w:rFonts w:ascii="Lucida Sans Unicode" w:hAnsi="Lucida Sans Unicode" w:cs="Lucida Sans Unicode"/>
+          <w:color w:val="333333"/>
+          <w:sz w:val="23"/>
+          <w:szCs w:val="23"/>
+          <w:bdr w:val="none" w:sz="0" w:space="0" w:color="auto" w:frame="1"/>
+          <w:shd w:val="clear" w:color="auto" w:fill="ECF5FF"/>
+        </w:rPr>
+        <w:t>/</w:t>
+      </w:r>
+      <w:r>
+        <w:rPr>
+          <w:rFonts w:ascii="Lucida Sans Unicode" w:hAnsi="Lucida Sans Unicode" w:cs="Lucida Sans Unicode"/>
+          <w:color w:val="333333"/>
+          <w:sz w:val="23"/>
+          <w:szCs w:val="23"/>
+          <w:shd w:val="clear" w:color="auto" w:fill="ECF5FF"/>
+        </w:rPr>
+        <w:t>truːθ</w:t>
+      </w:r>
+      <w:r>
+        <w:rPr>
+          <w:rStyle w:val="separator"/>
+          <w:rFonts w:ascii="Lucida Sans Unicode" w:hAnsi="Lucida Sans Unicode" w:cs="Lucida Sans Unicode"/>
+          <w:color w:val="333333"/>
+          <w:sz w:val="23"/>
+          <w:szCs w:val="23"/>
+          <w:bdr w:val="none" w:sz="0" w:space="0" w:color="auto" w:frame="1"/>
+          <w:shd w:val="clear" w:color="auto" w:fill="ECF5FF"/>
+        </w:rPr>
+        <w:t>/</w:t>
+      </w:r>
+      <w:r>
+        <w:rPr>
+          <w:rStyle w:val="separator"/>
+          <w:rFonts w:ascii="Lucida Sans Unicode" w:hAnsi="Lucida Sans Unicode" w:cs="Lucida Sans Unicode"/>
+          <w:color w:val="333333"/>
+          <w:sz w:val="23"/>
+          <w:szCs w:val="23"/>
+          <w:bdr w:val="none" w:sz="0" w:space="0" w:color="auto" w:frame="1"/>
+          <w:shd w:val="clear" w:color="auto" w:fill="ECF5FF"/>
+        </w:rPr>
+        <w:t xml:space="preserve"> sự thật</w:t>
+      </w:r>
+    </w:p>
+    <w:p>
+      <w:pPr>
+        <w:rPr>
+          <w:rFonts w:ascii="Times New Roman" w:hAnsi="Times New Roman" w:cs="Times New Roman"/>
+          <w:sz w:val="24"/>
+          <w:szCs w:val="24"/>
+        </w:rPr>
+      </w:pPr>
+      <w:r>
+        <w:rPr>
+          <w:rFonts w:ascii="Times New Roman" w:hAnsi="Times New Roman" w:cs="Times New Roman"/>
+          <w:sz w:val="24"/>
+          <w:szCs w:val="24"/>
+        </w:rPr>
+        <w:t>It was very nice to meet you, Shen.</w:t>
+      </w:r>
+    </w:p>
+    <w:p>
+      <w:pPr>
+        <w:rPr>
+          <w:rFonts w:ascii="Times New Roman" w:hAnsi="Times New Roman" w:cs="Times New Roman"/>
+          <w:sz w:val="24"/>
+          <w:szCs w:val="24"/>
+        </w:rPr>
+      </w:pPr>
+      <w:r>
+        <w:rPr>
+          <w:rFonts w:ascii="Times New Roman" w:hAnsi="Times New Roman" w:cs="Times New Roman"/>
+          <w:sz w:val="24"/>
+          <w:szCs w:val="24"/>
+        </w:rPr>
+        <w:t>He can’t tell me the time.</w:t>
+      </w:r>
+    </w:p>
+    <w:p>
+      <w:pPr>
+        <w:rPr>
+          <w:rFonts w:ascii="Times New Roman" w:hAnsi="Times New Roman" w:cs="Times New Roman"/>
+          <w:sz w:val="24"/>
+          <w:szCs w:val="24"/>
+        </w:rPr>
+      </w:pPr>
+      <w:r>
+        <w:rPr>
+          <w:rFonts w:ascii="Times New Roman" w:hAnsi="Times New Roman" w:cs="Times New Roman"/>
+          <w:sz w:val="24"/>
+          <w:szCs w:val="24"/>
+        </w:rPr>
+        <w:t>Does your boss like you?</w:t>
+      </w:r>
+    </w:p>
+    <w:p>
+      <w:pPr>
+        <w:rPr>
+          <w:rFonts w:ascii="Times New Roman" w:hAnsi="Times New Roman" w:cs="Times New Roman"/>
+          <w:sz w:val="24"/>
+          <w:szCs w:val="24"/>
+        </w:rPr>
+      </w:pPr>
+    </w:p>
+    <w:p>
+      <w:pPr>
+        <w:rPr>
+          <w:rFonts w:ascii="Times New Roman" w:hAnsi="Times New Roman" w:cs="Times New Roman"/>
+          <w:sz w:val="24"/>
+          <w:szCs w:val="24"/>
+        </w:rPr>
+      </w:pPr>
+      <w:r>
+        <w:rPr>
+          <w:rFonts w:ascii="Times New Roman" w:hAnsi="Times New Roman" w:cs="Times New Roman"/>
+          <w:sz w:val="24"/>
+          <w:szCs w:val="24"/>
+        </w:rPr>
+        <w:t>How can I help you?</w:t>
+      </w:r>
+    </w:p>
+    <w:p>
+      <w:pPr>
+        <w:pStyle w:val="ListParagraph"/>
+        <w:numPr>
+          <w:ilvl w:val="0"/>
+          <w:numId w:val="9"/>
+        </w:numPr>
+        <w:rPr>
+          <w:rFonts w:ascii="Times New Roman" w:hAnsi="Times New Roman" w:cs="Times New Roman"/>
+          <w:sz w:val="24"/>
+          <w:szCs w:val="24"/>
+        </w:rPr>
+      </w:pPr>
+      <w:r>
+        <w:rPr>
+          <w:rFonts w:ascii="Times New Roman" w:hAnsi="Times New Roman" w:cs="Times New Roman"/>
+          <w:sz w:val="24"/>
+          <w:szCs w:val="24"/>
+        </w:rPr>
+        <w:t>I want to tell you about my agency.</w:t>
+      </w:r>
+    </w:p>
+    <w:p>
+      <w:pPr>
+        <w:rPr>
+          <w:rFonts w:ascii="Times New Roman" w:hAnsi="Times New Roman" w:cs="Times New Roman"/>
+          <w:sz w:val="24"/>
+          <w:szCs w:val="24"/>
+        </w:rPr>
+      </w:pPr>
+      <w:r>
+        <w:rPr>
+          <w:rFonts w:ascii="Times New Roman" w:hAnsi="Times New Roman" w:cs="Times New Roman"/>
+          <w:sz w:val="24"/>
+          <w:szCs w:val="24"/>
+        </w:rPr>
+        <w:t>So, you said you have an agency for product designer. Is that truth?</w:t>
+      </w:r>
+    </w:p>
+    <w:p>
+      <w:pPr>
+        <w:pStyle w:val="ListParagraph"/>
+        <w:numPr>
+          <w:ilvl w:val="0"/>
+          <w:numId w:val="9"/>
+        </w:numPr>
+        <w:rPr>
+          <w:rFonts w:ascii="Times New Roman" w:hAnsi="Times New Roman" w:cs="Times New Roman"/>
+          <w:sz w:val="24"/>
+          <w:szCs w:val="24"/>
+        </w:rPr>
+      </w:pPr>
+      <w:r>
+        <w:rPr>
+          <w:rFonts w:ascii="Times New Roman" w:hAnsi="Times New Roman" w:cs="Times New Roman"/>
+          <w:sz w:val="24"/>
+          <w:szCs w:val="24"/>
+        </w:rPr>
+        <w:t>Yes, it is</w:t>
+      </w:r>
+    </w:p>
+    <w:p>
+      <w:pPr>
+        <w:rPr>
+          <w:rFonts w:ascii="Times New Roman" w:hAnsi="Times New Roman" w:cs="Times New Roman"/>
+          <w:sz w:val="24"/>
+          <w:szCs w:val="24"/>
+        </w:rPr>
+      </w:pPr>
+      <w:r>
+        <w:rPr>
+          <w:rFonts w:ascii="Times New Roman" w:hAnsi="Times New Roman" w:cs="Times New Roman"/>
+          <w:sz w:val="24"/>
+          <w:szCs w:val="24"/>
+        </w:rPr>
+        <w:t>Can you tell me the address of agency?</w:t>
+      </w:r>
+    </w:p>
+    <w:p>
+      <w:pPr>
+        <w:pStyle w:val="ListParagraph"/>
+        <w:numPr>
+          <w:ilvl w:val="0"/>
+          <w:numId w:val="9"/>
+        </w:numPr>
+        <w:rPr>
+          <w:rFonts w:ascii="Times New Roman" w:hAnsi="Times New Roman" w:cs="Times New Roman"/>
+          <w:sz w:val="24"/>
+          <w:szCs w:val="24"/>
+        </w:rPr>
+      </w:pPr>
+      <w:r>
+        <w:rPr>
+          <w:rFonts w:ascii="Times New Roman" w:hAnsi="Times New Roman" w:cs="Times New Roman"/>
+          <w:sz w:val="24"/>
+          <w:szCs w:val="24"/>
+        </w:rPr>
+        <w:t>Yes, it’s 71 Main Street.</w:t>
+      </w:r>
+    </w:p>
+    <w:p>
+      <w:pPr>
+        <w:rPr>
+          <w:rFonts w:ascii="Times New Roman" w:hAnsi="Times New Roman" w:cs="Times New Roman"/>
+          <w:sz w:val="24"/>
+          <w:szCs w:val="24"/>
+        </w:rPr>
+      </w:pPr>
+      <w:r>
+        <w:rPr>
+          <w:rFonts w:ascii="Times New Roman" w:hAnsi="Times New Roman" w:cs="Times New Roman"/>
+          <w:sz w:val="24"/>
+          <w:szCs w:val="24"/>
+        </w:rPr>
+        <w:t>How can you help product designer?</w:t>
+      </w:r>
+    </w:p>
+    <w:p>
+      <w:pPr>
+        <w:pStyle w:val="ListParagraph"/>
+        <w:numPr>
+          <w:ilvl w:val="0"/>
+          <w:numId w:val="9"/>
+        </w:numPr>
+        <w:rPr>
+          <w:rFonts w:ascii="Times New Roman" w:hAnsi="Times New Roman" w:cs="Times New Roman"/>
+          <w:sz w:val="24"/>
+          <w:szCs w:val="24"/>
+        </w:rPr>
+      </w:pPr>
+      <w:r>
+        <w:rPr>
+          <w:rFonts w:ascii="Times New Roman" w:hAnsi="Times New Roman" w:cs="Times New Roman"/>
+          <w:sz w:val="24"/>
+          <w:szCs w:val="24"/>
+        </w:rPr>
+        <w:t>We find them new jobs at big companies.</w:t>
+      </w:r>
+    </w:p>
+    <w:p>
+      <w:pPr>
+        <w:rPr>
+          <w:rFonts w:ascii="Times New Roman" w:hAnsi="Times New Roman" w:cs="Times New Roman"/>
+          <w:sz w:val="24"/>
+          <w:szCs w:val="24"/>
+        </w:rPr>
+      </w:pPr>
+      <w:r>
+        <w:rPr>
+          <w:rFonts w:ascii="Times New Roman" w:hAnsi="Times New Roman" w:cs="Times New Roman"/>
+          <w:sz w:val="24"/>
+          <w:szCs w:val="24"/>
+        </w:rPr>
+        <w:t>Can I tell her to call you?</w:t>
+      </w:r>
+    </w:p>
+    <w:p>
+      <w:pPr>
+        <w:pStyle w:val="ListParagraph"/>
+        <w:numPr>
+          <w:ilvl w:val="0"/>
+          <w:numId w:val="9"/>
+        </w:numPr>
+        <w:rPr>
+          <w:rFonts w:ascii="Times New Roman" w:hAnsi="Times New Roman" w:cs="Times New Roman"/>
+          <w:sz w:val="24"/>
+          <w:szCs w:val="24"/>
+        </w:rPr>
+      </w:pPr>
+      <w:r>
+        <w:rPr>
+          <w:rFonts w:ascii="Times New Roman" w:hAnsi="Times New Roman" w:cs="Times New Roman"/>
+          <w:sz w:val="24"/>
+          <w:szCs w:val="24"/>
+        </w:rPr>
+        <w:t>Yes. My telephone number is 204-798-5146</w:t>
+      </w:r>
+    </w:p>
+    <w:p>
+      <w:pPr>
+        <w:rPr>
+          <w:rFonts w:ascii="Times New Roman" w:hAnsi="Times New Roman" w:cs="Times New Roman"/>
+          <w:sz w:val="24"/>
+          <w:szCs w:val="24"/>
+        </w:rPr>
+      </w:pPr>
+    </w:p>
+    <w:p>
+      <w:pPr>
+        <w:rPr>
+          <w:rFonts w:ascii="Times New Roman" w:hAnsi="Times New Roman" w:cs="Times New Roman"/>
+          <w:sz w:val="24"/>
+          <w:szCs w:val="24"/>
+        </w:rPr>
+      </w:pPr>
+      <w:r>
+        <w:rPr>
+          <w:rFonts w:ascii="Times New Roman" w:hAnsi="Times New Roman" w:cs="Times New Roman"/>
+          <w:sz w:val="24"/>
+          <w:szCs w:val="24"/>
+        </w:rPr>
+        <w:t xml:space="preserve">Good afternoon, I’m Steven Grey. This is </w:t>
+      </w:r>
+      <w:r>
+        <w:rPr>
+          <w:rFonts w:ascii="Times New Roman" w:hAnsi="Times New Roman" w:cs="Times New Roman"/>
+          <w:sz w:val="24"/>
+          <w:szCs w:val="24"/>
+        </w:rPr>
+        <w:t>a1</w:t>
+      </w:r>
+      <w:r>
+        <w:rPr>
+          <w:rFonts w:ascii="Times New Roman" w:hAnsi="Times New Roman" w:cs="Times New Roman"/>
+          <w:sz w:val="24"/>
+          <w:szCs w:val="24"/>
+        </w:rPr>
+        <w:t xml:space="preserve"> acting school, I’m director. Ho</w:t>
+      </w:r>
+      <w:r>
+        <w:rPr>
+          <w:rFonts w:ascii="Times New Roman" w:hAnsi="Times New Roman" w:cs="Times New Roman"/>
+          <w:sz w:val="24"/>
+          <w:szCs w:val="24"/>
+        </w:rPr>
+        <w:t>w can I help</w:t>
+      </w:r>
+      <w:r>
+        <w:rPr>
+          <w:rFonts w:ascii="Times New Roman" w:hAnsi="Times New Roman" w:cs="Times New Roman"/>
+          <w:sz w:val="24"/>
+          <w:szCs w:val="24"/>
+        </w:rPr>
+        <w:t xml:space="preserve"> you?</w:t>
+      </w:r>
+    </w:p>
+    <w:p>
+      <w:pPr>
+        <w:rPr>
+          <w:rFonts w:ascii="Times New Roman" w:hAnsi="Times New Roman" w:cs="Times New Roman"/>
+          <w:sz w:val="24"/>
+          <w:szCs w:val="24"/>
+        </w:rPr>
+      </w:pPr>
+      <w:r>
+        <w:rPr>
+          <w:rFonts w:ascii="Times New Roman" w:hAnsi="Times New Roman" w:cs="Times New Roman"/>
+          <w:sz w:val="24"/>
+          <w:szCs w:val="24"/>
+        </w:rPr>
+        <w:t>Nice to meet you.I’m Marti Blum. I have a temp agency. Here is my card.</w:t>
+      </w:r>
+    </w:p>
+    <w:p>
+      <w:pPr>
+        <w:rPr>
+          <w:rFonts w:ascii="Times New Roman" w:hAnsi="Times New Roman" w:cs="Times New Roman"/>
+          <w:sz w:val="24"/>
+          <w:szCs w:val="24"/>
+        </w:rPr>
+      </w:pPr>
+      <w:r>
+        <w:rPr>
+          <w:rFonts w:ascii="Times New Roman" w:hAnsi="Times New Roman" w:cs="Times New Roman"/>
+          <w:sz w:val="24"/>
+          <w:szCs w:val="24"/>
+        </w:rPr>
+        <w:t>Yes, thanks. Oh you are a temp agent. My students need jobs. Can you help me find jobs for them?</w:t>
+      </w:r>
+    </w:p>
+    <w:p>
+      <w:pPr>
+        <w:rPr>
+          <w:rFonts w:ascii="Times New Roman" w:hAnsi="Times New Roman" w:cs="Times New Roman"/>
+          <w:sz w:val="24"/>
+          <w:szCs w:val="24"/>
+        </w:rPr>
+      </w:pPr>
+      <w:r>
+        <w:rPr>
+          <w:rFonts w:ascii="Times New Roman" w:hAnsi="Times New Roman" w:cs="Times New Roman"/>
+          <w:sz w:val="24"/>
+          <w:szCs w:val="24"/>
+        </w:rPr>
+        <w:t>Yes, I can. I need to ask you some questions first</w:t>
+      </w:r>
+    </w:p>
+    <w:p>
+      <w:pPr>
+        <w:rPr>
+          <w:rFonts w:ascii="Times New Roman" w:hAnsi="Times New Roman" w:cs="Times New Roman"/>
+          <w:sz w:val="24"/>
+          <w:szCs w:val="24"/>
+        </w:rPr>
+      </w:pPr>
+      <w:r>
+        <w:rPr>
+          <w:rFonts w:ascii="Times New Roman" w:hAnsi="Times New Roman" w:cs="Times New Roman"/>
+          <w:sz w:val="24"/>
+          <w:szCs w:val="24"/>
+        </w:rPr>
+        <w:t>Yes, what can I tell you?</w:t>
+      </w:r>
+    </w:p>
+    <w:p>
+      <w:pPr>
+        <w:rPr>
+          <w:rFonts w:ascii="Times New Roman" w:hAnsi="Times New Roman" w:cs="Times New Roman"/>
+          <w:sz w:val="24"/>
+          <w:szCs w:val="24"/>
+        </w:rPr>
+      </w:pPr>
+      <w:r>
+        <w:rPr>
+          <w:rFonts w:ascii="Times New Roman" w:hAnsi="Times New Roman" w:cs="Times New Roman"/>
+          <w:sz w:val="24"/>
+          <w:szCs w:val="24"/>
+        </w:rPr>
+        <w:t>Can you give me an email address?</w:t>
+      </w:r>
+    </w:p>
+    <w:p>
+      <w:pPr>
+        <w:rPr>
+          <w:rFonts w:ascii="Times New Roman" w:hAnsi="Times New Roman" w:cs="Times New Roman"/>
+          <w:sz w:val="24"/>
+          <w:szCs w:val="24"/>
+        </w:rPr>
+      </w:pPr>
+      <w:r>
+        <w:rPr>
+          <w:rFonts w:ascii="Times New Roman" w:hAnsi="Times New Roman" w:cs="Times New Roman"/>
+          <w:sz w:val="24"/>
+          <w:szCs w:val="24"/>
+        </w:rPr>
+        <w:t>Yes, it’s ringgs@a1acting.com</w:t>
+      </w:r>
+    </w:p>
+    <w:p>
+      <w:pPr>
+        <w:rPr>
+          <w:rFonts w:ascii="Times New Roman" w:hAnsi="Times New Roman" w:cs="Times New Roman"/>
+          <w:sz w:val="24"/>
+          <w:szCs w:val="24"/>
+        </w:rPr>
+      </w:pPr>
+      <w:r>
+        <w:rPr>
+          <w:rFonts w:ascii="Times New Roman" w:hAnsi="Times New Roman" w:cs="Times New Roman"/>
+          <w:sz w:val="24"/>
+          <w:szCs w:val="24"/>
+        </w:rPr>
+        <w:t xml:space="preserve">Good.Now tell me this. Can I talk to </w:t>
+      </w:r>
+      <w:r>
+        <w:rPr>
+          <w:rFonts w:ascii="Times New Roman" w:hAnsi="Times New Roman" w:cs="Times New Roman"/>
+          <w:sz w:val="24"/>
+          <w:szCs w:val="24"/>
+        </w:rPr>
+        <w:t xml:space="preserve">teacher or </w:t>
+      </w:r>
+      <w:r>
+        <w:rPr>
+          <w:rFonts w:ascii="Times New Roman" w:hAnsi="Times New Roman" w:cs="Times New Roman"/>
+          <w:sz w:val="24"/>
+          <w:szCs w:val="24"/>
+        </w:rPr>
+        <w:t>student</w:t>
+      </w:r>
+      <w:r>
+        <w:rPr>
+          <w:rFonts w:ascii="Times New Roman" w:hAnsi="Times New Roman" w:cs="Times New Roman"/>
+          <w:sz w:val="24"/>
+          <w:szCs w:val="24"/>
+        </w:rPr>
+        <w:t>s</w:t>
+      </w:r>
+      <w:r>
+        <w:rPr>
+          <w:rFonts w:ascii="Times New Roman" w:hAnsi="Times New Roman" w:cs="Times New Roman"/>
+          <w:sz w:val="24"/>
+          <w:szCs w:val="24"/>
+        </w:rPr>
+        <w:t xml:space="preserve"> about job?</w:t>
+      </w:r>
+    </w:p>
+    <w:p>
+      <w:pPr>
+        <w:rPr>
+          <w:rFonts w:ascii="Times New Roman" w:hAnsi="Times New Roman" w:cs="Times New Roman"/>
+          <w:sz w:val="24"/>
+          <w:szCs w:val="24"/>
+        </w:rPr>
+      </w:pPr>
+      <w:r>
+        <w:rPr>
+          <w:rFonts w:ascii="Times New Roman" w:hAnsi="Times New Roman" w:cs="Times New Roman"/>
+          <w:sz w:val="24"/>
+          <w:szCs w:val="24"/>
+        </w:rPr>
+        <w:t>Yes. You can But first you have to watch to my teacher teach .And then you have to watch my student act.</w:t>
+      </w:r>
+    </w:p>
+    <w:p>
+      <w:pPr>
+        <w:rPr>
+          <w:rFonts w:ascii="Times New Roman" w:hAnsi="Times New Roman" w:cs="Times New Roman"/>
+          <w:sz w:val="24"/>
+          <w:szCs w:val="24"/>
+        </w:rPr>
+      </w:pPr>
+      <w:r>
+        <w:rPr>
+          <w:rFonts w:ascii="Times New Roman" w:hAnsi="Times New Roman" w:cs="Times New Roman"/>
+          <w:sz w:val="24"/>
+          <w:szCs w:val="24"/>
+        </w:rPr>
+        <w:t>Can I  meet you on Monday at 5 o’clock</w:t>
+      </w:r>
+    </w:p>
+    <w:p>
+      <w:pPr>
+        <w:rPr>
+          <w:rFonts w:ascii="Times New Roman" w:hAnsi="Times New Roman" w:cs="Times New Roman"/>
+          <w:sz w:val="24"/>
+          <w:szCs w:val="24"/>
+        </w:rPr>
+      </w:pPr>
+      <w:r>
+        <w:rPr>
+          <w:rFonts w:ascii="Times New Roman" w:hAnsi="Times New Roman" w:cs="Times New Roman"/>
+          <w:sz w:val="24"/>
+          <w:szCs w:val="24"/>
+        </w:rPr>
+        <w:t>Yes. Monday at 5 o’clock is perfect. Thank you Marti</w:t>
+      </w:r>
+    </w:p>
+    <w:p>
+      <w:pPr>
+        <w:rPr>
+          <w:rFonts w:ascii="Times New Roman" w:hAnsi="Times New Roman" w:cs="Times New Roman"/>
+          <w:sz w:val="24"/>
+          <w:szCs w:val="24"/>
+        </w:rPr>
+      </w:pPr>
+      <w:r>
+        <w:rPr>
+          <w:rFonts w:ascii="Times New Roman" w:hAnsi="Times New Roman" w:cs="Times New Roman"/>
+          <w:sz w:val="24"/>
+          <w:szCs w:val="24"/>
+        </w:rPr>
+        <w:lastRenderedPageBreak/>
+        <w:t>Nice to meet you, Mr.riggs. See you on Monday</w:t>
+      </w:r>
+      <w:r>
+        <w:rPr>
+          <w:rFonts w:ascii="Times New Roman" w:hAnsi="Times New Roman" w:cs="Times New Roman"/>
+          <w:sz w:val="24"/>
+          <w:szCs w:val="24"/>
+        </w:rPr>
+        <w:t>.</w:t>
+      </w:r>
+    </w:p>
+    <w:p>
+      <w:pPr>
+        <w:rPr>
+          <w:rFonts w:ascii="Times New Roman" w:hAnsi="Times New Roman" w:cs="Times New Roman"/>
+          <w:sz w:val="24"/>
+          <w:szCs w:val="24"/>
+        </w:rPr>
+      </w:pPr>
+    </w:p>
+    <w:p>
+      <w:pPr>
+        <w:rPr>
+          <w:rFonts w:ascii="Times New Roman" w:hAnsi="Times New Roman" w:cs="Times New Roman"/>
+          <w:sz w:val="24"/>
+          <w:szCs w:val="24"/>
+        </w:rPr>
+      </w:pPr>
+      <w:r>
+        <w:rPr>
+          <w:rFonts w:ascii="Times New Roman" w:hAnsi="Times New Roman" w:cs="Times New Roman"/>
+          <w:sz w:val="24"/>
+          <w:szCs w:val="24"/>
+        </w:rPr>
+        <w:t>Can  I ask you a question about Mary’s cooking lessons?</w:t>
+      </w:r>
+    </w:p>
+    <w:p>
+      <w:pPr>
+        <w:pStyle w:val="ListParagraph"/>
+        <w:numPr>
+          <w:ilvl w:val="0"/>
+          <w:numId w:val="9"/>
+        </w:numPr>
+        <w:rPr>
+          <w:rFonts w:ascii="Times New Roman" w:hAnsi="Times New Roman" w:cs="Times New Roman"/>
+          <w:sz w:val="24"/>
+          <w:szCs w:val="24"/>
+        </w:rPr>
+      </w:pPr>
+      <w:r>
+        <w:rPr>
+          <w:rFonts w:ascii="Times New Roman" w:hAnsi="Times New Roman" w:cs="Times New Roman"/>
+          <w:sz w:val="24"/>
+          <w:szCs w:val="24"/>
+        </w:rPr>
+        <w:t>Sorry, not now. Can I call you later?</w:t>
+      </w:r>
+    </w:p>
+    <w:p>
+      <w:pPr>
+        <w:rPr>
+          <w:rFonts w:ascii="Times New Roman" w:hAnsi="Times New Roman" w:cs="Times New Roman"/>
+          <w:sz w:val="24"/>
+          <w:szCs w:val="24"/>
+        </w:rPr>
+      </w:pPr>
+      <w:r>
+        <w:rPr>
+          <w:rFonts w:ascii="Times New Roman" w:hAnsi="Times New Roman" w:cs="Times New Roman"/>
+          <w:sz w:val="24"/>
+          <w:szCs w:val="24"/>
+        </w:rPr>
+        <w:t>Tell me your name, please.</w:t>
+      </w:r>
+    </w:p>
+    <w:p>
+      <w:pPr>
+        <w:pStyle w:val="ListParagraph"/>
+        <w:numPr>
+          <w:ilvl w:val="0"/>
+          <w:numId w:val="9"/>
+        </w:numPr>
+        <w:rPr>
+          <w:rFonts w:ascii="Times New Roman" w:hAnsi="Times New Roman" w:cs="Times New Roman"/>
+          <w:sz w:val="24"/>
+          <w:szCs w:val="24"/>
+        </w:rPr>
+      </w:pPr>
+      <w:r>
+        <w:rPr>
+          <w:rFonts w:ascii="Times New Roman" w:hAnsi="Times New Roman" w:cs="Times New Roman"/>
+          <w:sz w:val="24"/>
+          <w:szCs w:val="24"/>
+        </w:rPr>
+        <w:t>I’m Jane</w:t>
+      </w:r>
+    </w:p>
+    <w:p>
+      <w:pPr>
+        <w:rPr>
+          <w:rFonts w:ascii="Times New Roman" w:hAnsi="Times New Roman" w:cs="Times New Roman"/>
+          <w:sz w:val="24"/>
+          <w:szCs w:val="24"/>
+        </w:rPr>
+      </w:pPr>
+      <w:r>
+        <w:rPr>
+          <w:rFonts w:ascii="Times New Roman" w:hAnsi="Times New Roman" w:cs="Times New Roman"/>
+          <w:sz w:val="24"/>
+          <w:szCs w:val="24"/>
+        </w:rPr>
+        <w:t>Do you like my new jacket?</w:t>
+      </w:r>
+    </w:p>
+    <w:p>
+      <w:pPr>
+        <w:pStyle w:val="ListParagraph"/>
+        <w:numPr>
+          <w:ilvl w:val="0"/>
+          <w:numId w:val="9"/>
+        </w:numPr>
+        <w:rPr>
+          <w:rFonts w:ascii="Times New Roman" w:hAnsi="Times New Roman" w:cs="Times New Roman"/>
+          <w:sz w:val="24"/>
+          <w:szCs w:val="24"/>
+        </w:rPr>
+      </w:pPr>
+      <w:r>
+        <w:rPr>
+          <w:rFonts w:ascii="Times New Roman" w:hAnsi="Times New Roman" w:cs="Times New Roman"/>
+          <w:sz w:val="24"/>
+          <w:szCs w:val="24"/>
+        </w:rPr>
+        <w:t>Yes, I like it a lot.</w:t>
+      </w:r>
+    </w:p>
+    <w:p>
+      <w:pPr>
+        <w:rPr>
+          <w:rFonts w:ascii="Times New Roman" w:hAnsi="Times New Roman" w:cs="Times New Roman"/>
+          <w:sz w:val="24"/>
+          <w:szCs w:val="24"/>
+        </w:rPr>
+      </w:pPr>
+      <w:r>
+        <w:rPr>
+          <w:rFonts w:ascii="Times New Roman" w:hAnsi="Times New Roman" w:cs="Times New Roman"/>
+          <w:sz w:val="24"/>
+          <w:szCs w:val="24"/>
+        </w:rPr>
+        <w:t>I’m a talent agent. I help actors find jobs.</w:t>
+      </w:r>
+    </w:p>
+    <w:p>
+      <w:pPr>
+        <w:pStyle w:val="ListParagraph"/>
+        <w:numPr>
+          <w:ilvl w:val="0"/>
+          <w:numId w:val="9"/>
+        </w:numPr>
+        <w:rPr>
+          <w:rFonts w:ascii="Times New Roman" w:hAnsi="Times New Roman" w:cs="Times New Roman"/>
+          <w:sz w:val="24"/>
+          <w:szCs w:val="24"/>
+        </w:rPr>
+      </w:pPr>
+      <w:r>
+        <w:rPr>
+          <w:rFonts w:ascii="Times New Roman" w:hAnsi="Times New Roman" w:cs="Times New Roman"/>
+          <w:sz w:val="24"/>
+          <w:szCs w:val="24"/>
+        </w:rPr>
+        <w:t>I’m an actor. Can you help me?</w:t>
+      </w:r>
+    </w:p>
+    <w:p>
+      <w:pPr>
+        <w:rPr>
+          <w:rFonts w:ascii="Times New Roman" w:hAnsi="Times New Roman" w:cs="Times New Roman"/>
+          <w:sz w:val="24"/>
+          <w:szCs w:val="24"/>
+        </w:rPr>
+      </w:pPr>
+      <w:r>
+        <w:rPr>
+          <w:rFonts w:ascii="Times New Roman" w:hAnsi="Times New Roman" w:cs="Times New Roman"/>
+          <w:sz w:val="24"/>
+          <w:szCs w:val="24"/>
+        </w:rPr>
+        <w:t>I need to ask you something. Can you tell me the truth?</w:t>
+      </w:r>
+    </w:p>
+    <w:p>
+      <w:pPr>
+        <w:pStyle w:val="ListParagraph"/>
+        <w:numPr>
+          <w:ilvl w:val="0"/>
+          <w:numId w:val="9"/>
+        </w:numPr>
+        <w:rPr>
+          <w:rFonts w:ascii="Times New Roman" w:hAnsi="Times New Roman" w:cs="Times New Roman"/>
+          <w:sz w:val="24"/>
+          <w:szCs w:val="24"/>
+        </w:rPr>
+      </w:pPr>
+      <w:r>
+        <w:rPr>
+          <w:rFonts w:ascii="Times New Roman" w:hAnsi="Times New Roman" w:cs="Times New Roman"/>
+          <w:sz w:val="24"/>
+          <w:szCs w:val="24"/>
+        </w:rPr>
+        <w:t>OK</w:t>
+      </w:r>
+    </w:p>
+    <w:p>
+      <w:pPr>
+        <w:rPr>
+          <w:rFonts w:ascii="Times New Roman" w:hAnsi="Times New Roman" w:cs="Times New Roman"/>
+          <w:sz w:val="24"/>
+          <w:szCs w:val="24"/>
+        </w:rPr>
+      </w:pPr>
+      <w:r>
+        <w:rPr>
+          <w:rFonts w:ascii="Times New Roman" w:hAnsi="Times New Roman" w:cs="Times New Roman"/>
+          <w:sz w:val="24"/>
+          <w:szCs w:val="24"/>
+        </w:rPr>
+        <w:t xml:space="preserve">I need to call Lousia. </w:t>
+      </w:r>
+      <w:r>
+        <w:rPr>
+          <w:rFonts w:ascii="Times New Roman" w:hAnsi="Times New Roman" w:cs="Times New Roman"/>
+          <w:sz w:val="24"/>
+          <w:szCs w:val="24"/>
+        </w:rPr>
+        <w:t>Have you got her phone number?</w:t>
+      </w:r>
+    </w:p>
+    <w:p>
+      <w:pPr>
+        <w:rPr>
+          <w:rFonts w:ascii="Times New Roman" w:hAnsi="Times New Roman" w:cs="Times New Roman"/>
+          <w:sz w:val="24"/>
+          <w:szCs w:val="24"/>
+        </w:rPr>
+      </w:pPr>
+      <w:r>
+        <w:rPr>
+          <w:rFonts w:ascii="Times New Roman" w:hAnsi="Times New Roman" w:cs="Times New Roman"/>
+          <w:sz w:val="24"/>
+          <w:szCs w:val="24"/>
+        </w:rPr>
+        <w:t>Can you meet me tomorrow at noon?</w:t>
+      </w:r>
+    </w:p>
+    <w:p>
+      <w:pPr>
+        <w:pStyle w:val="ListParagraph"/>
+        <w:numPr>
+          <w:ilvl w:val="0"/>
+          <w:numId w:val="9"/>
+        </w:numPr>
+        <w:rPr>
+          <w:rFonts w:ascii="Times New Roman" w:hAnsi="Times New Roman" w:cs="Times New Roman"/>
+          <w:sz w:val="24"/>
+          <w:szCs w:val="24"/>
+        </w:rPr>
+      </w:pPr>
+      <w:r>
+        <w:rPr>
+          <w:rFonts w:ascii="Times New Roman" w:hAnsi="Times New Roman" w:cs="Times New Roman"/>
+          <w:sz w:val="24"/>
+          <w:szCs w:val="24"/>
+        </w:rPr>
+        <w:t>Sorry , I can’t meet you. I have to work.</w:t>
+      </w:r>
+    </w:p>
+    <w:p>
+      <w:pPr>
+        <w:rPr>
+          <w:rFonts w:ascii="Times New Roman" w:hAnsi="Times New Roman" w:cs="Times New Roman"/>
+          <w:sz w:val="24"/>
+          <w:szCs w:val="24"/>
+        </w:rPr>
+      </w:pPr>
+      <w:r>
+        <w:rPr>
+          <w:rFonts w:ascii="Times New Roman" w:hAnsi="Times New Roman" w:cs="Times New Roman"/>
+          <w:sz w:val="24"/>
+          <w:szCs w:val="24"/>
+        </w:rPr>
+        <w:t>John and I need your help tomorrow.</w:t>
+      </w:r>
+    </w:p>
+    <w:p>
+      <w:pPr>
+        <w:pStyle w:val="ListParagraph"/>
+        <w:numPr>
+          <w:ilvl w:val="0"/>
+          <w:numId w:val="9"/>
+        </w:numPr>
+        <w:rPr>
+          <w:rFonts w:ascii="Times New Roman" w:hAnsi="Times New Roman" w:cs="Times New Roman"/>
+          <w:sz w:val="24"/>
+          <w:szCs w:val="24"/>
+        </w:rPr>
+      </w:pPr>
+      <w:r>
+        <w:rPr>
+          <w:rFonts w:ascii="Times New Roman" w:hAnsi="Times New Roman" w:cs="Times New Roman"/>
+          <w:sz w:val="24"/>
+          <w:szCs w:val="24"/>
+        </w:rPr>
+        <w:t>Sorry, I have to go to the doctor. I can’t help you.</w:t>
+      </w:r>
+    </w:p>
+    <w:p>
+      <w:pPr>
+        <w:rPr>
+          <w:rFonts w:ascii="Times New Roman" w:hAnsi="Times New Roman" w:cs="Times New Roman"/>
+          <w:sz w:val="24"/>
+          <w:szCs w:val="24"/>
+        </w:rPr>
+      </w:pPr>
+    </w:p>
+    <w:p>
+      <w:pPr>
+        <w:rPr>
+          <w:rFonts w:ascii="Times New Roman" w:hAnsi="Times New Roman" w:cs="Times New Roman"/>
+          <w:b/>
+          <w:sz w:val="24"/>
+          <w:szCs w:val="24"/>
+        </w:rPr>
+      </w:pPr>
+      <w:r>
+        <w:rPr>
+          <w:rFonts w:ascii="Times New Roman" w:hAnsi="Times New Roman" w:cs="Times New Roman"/>
+          <w:b/>
+          <w:sz w:val="24"/>
+          <w:szCs w:val="24"/>
+        </w:rPr>
+        <w:t>16.1.3</w:t>
+      </w:r>
+    </w:p>
+    <w:p>
+      <w:pPr>
+        <w:rPr>
+          <w:rFonts w:ascii="Times New Roman" w:hAnsi="Times New Roman" w:cs="Times New Roman"/>
+          <w:sz w:val="24"/>
+          <w:szCs w:val="24"/>
+        </w:rPr>
+      </w:pPr>
+      <w:r>
+        <w:rPr>
+          <w:rFonts w:ascii="Times New Roman" w:hAnsi="Times New Roman" w:cs="Times New Roman"/>
+          <w:sz w:val="24"/>
+          <w:szCs w:val="24"/>
+        </w:rPr>
+        <w:t>I can give you my card?</w:t>
+      </w:r>
+      <w:r>
+        <w:rPr>
+          <w:rFonts w:ascii="Times New Roman" w:hAnsi="Times New Roman" w:cs="Times New Roman"/>
+          <w:sz w:val="24"/>
+          <w:szCs w:val="24"/>
+        </w:rPr>
+        <w:t xml:space="preserve"> </w:t>
+      </w:r>
+    </w:p>
+    <w:p>
+      <w:pPr>
+        <w:rPr>
+          <w:rFonts w:ascii="Times New Roman" w:hAnsi="Times New Roman" w:cs="Times New Roman"/>
+          <w:sz w:val="24"/>
+          <w:szCs w:val="24"/>
+        </w:rPr>
+      </w:pPr>
+      <w:r>
+        <w:rPr>
+          <w:rFonts w:ascii="Times New Roman" w:hAnsi="Times New Roman" w:cs="Times New Roman"/>
+          <w:sz w:val="24"/>
+          <w:szCs w:val="24"/>
+        </w:rPr>
+        <w:t>Thank you , Shen . I can give you second card.</w:t>
+      </w:r>
+    </w:p>
+    <w:p>
+      <w:pPr>
+        <w:rPr>
+          <w:rFonts w:ascii="Times New Roman" w:hAnsi="Times New Roman" w:cs="Times New Roman"/>
+          <w:b/>
+          <w:sz w:val="24"/>
+          <w:szCs w:val="24"/>
+        </w:rPr>
+      </w:pPr>
+      <w:r>
+        <w:rPr>
+          <w:rFonts w:ascii="Times New Roman" w:hAnsi="Times New Roman" w:cs="Times New Roman"/>
+          <w:b/>
+          <w:sz w:val="24"/>
+          <w:szCs w:val="24"/>
+        </w:rPr>
+        <w:t>I need an agent</w:t>
+      </w:r>
+      <w:r>
+        <w:rPr>
+          <w:rFonts w:ascii="Times New Roman" w:hAnsi="Times New Roman" w:cs="Times New Roman"/>
+          <w:b/>
+          <w:sz w:val="24"/>
+          <w:szCs w:val="24"/>
+        </w:rPr>
+        <w:t>!</w:t>
+      </w:r>
+    </w:p>
+    <w:p>
+      <w:pPr>
+        <w:rPr>
+          <w:rFonts w:ascii="Times New Roman" w:hAnsi="Times New Roman" w:cs="Times New Roman"/>
+          <w:sz w:val="24"/>
+          <w:szCs w:val="24"/>
+        </w:rPr>
+      </w:pPr>
+      <w:r>
+        <w:rPr>
+          <w:rFonts w:ascii="Times New Roman" w:hAnsi="Times New Roman" w:cs="Times New Roman"/>
+          <w:sz w:val="24"/>
+          <w:szCs w:val="24"/>
+        </w:rPr>
+        <w:t>You do?</w:t>
+      </w:r>
+    </w:p>
+    <w:p>
+      <w:pPr>
+        <w:rPr>
+          <w:rFonts w:ascii="Times New Roman" w:hAnsi="Times New Roman" w:cs="Times New Roman"/>
+          <w:sz w:val="24"/>
+          <w:szCs w:val="24"/>
+        </w:rPr>
+      </w:pPr>
+      <w:r>
+        <w:rPr>
+          <w:rFonts w:ascii="Times New Roman" w:hAnsi="Times New Roman" w:cs="Times New Roman"/>
+          <w:b/>
+          <w:sz w:val="24"/>
+          <w:szCs w:val="24"/>
+        </w:rPr>
+        <w:t>I don’t need an agent</w:t>
+      </w:r>
+      <w:r>
+        <w:rPr>
+          <w:rFonts w:ascii="Times New Roman" w:hAnsi="Times New Roman" w:cs="Times New Roman"/>
+          <w:b/>
+          <w:sz w:val="24"/>
+          <w:szCs w:val="24"/>
+        </w:rPr>
+        <w:t>,</w:t>
+      </w:r>
+      <w:r>
+        <w:rPr>
+          <w:rFonts w:ascii="Times New Roman" w:hAnsi="Times New Roman" w:cs="Times New Roman"/>
+          <w:b/>
+          <w:sz w:val="24"/>
+          <w:szCs w:val="24"/>
+        </w:rPr>
+        <w:t xml:space="preserve"> </w:t>
+      </w:r>
+      <w:r>
+        <w:rPr>
+          <w:rFonts w:ascii="Times New Roman" w:hAnsi="Times New Roman" w:cs="Times New Roman"/>
+          <w:b/>
+          <w:sz w:val="24"/>
+          <w:szCs w:val="24"/>
+        </w:rPr>
+        <w:t>b</w:t>
+      </w:r>
+      <w:r>
+        <w:rPr>
+          <w:rFonts w:ascii="Times New Roman" w:hAnsi="Times New Roman" w:cs="Times New Roman"/>
+          <w:b/>
+          <w:sz w:val="24"/>
+          <w:szCs w:val="24"/>
+        </w:rPr>
+        <w:t>ut I want an agent</w:t>
+      </w:r>
+      <w:r>
+        <w:rPr>
+          <w:rFonts w:ascii="Times New Roman" w:hAnsi="Times New Roman" w:cs="Times New Roman"/>
+          <w:sz w:val="24"/>
+          <w:szCs w:val="24"/>
+        </w:rPr>
+        <w:t>. An agent can help me find acting job. You can find me an acting job.</w:t>
+      </w:r>
+    </w:p>
+    <w:p>
+      <w:pPr>
+        <w:rPr>
+          <w:rFonts w:ascii="Times New Roman" w:hAnsi="Times New Roman" w:cs="Times New Roman"/>
+          <w:b/>
+          <w:sz w:val="24"/>
+          <w:szCs w:val="24"/>
+        </w:rPr>
+      </w:pPr>
+      <w:r>
+        <w:rPr>
+          <w:rFonts w:ascii="Times New Roman" w:hAnsi="Times New Roman" w:cs="Times New Roman"/>
+          <w:b/>
+          <w:sz w:val="24"/>
+          <w:szCs w:val="24"/>
+        </w:rPr>
+        <w:t>Do y</w:t>
+      </w:r>
+      <w:r>
+        <w:rPr>
+          <w:rFonts w:ascii="Times New Roman" w:hAnsi="Times New Roman" w:cs="Times New Roman"/>
+          <w:b/>
+          <w:sz w:val="24"/>
+          <w:szCs w:val="24"/>
+        </w:rPr>
+        <w:t xml:space="preserve">ou want to act on TV or </w:t>
+      </w:r>
+      <w:r>
+        <w:rPr>
+          <w:rFonts w:ascii="Times New Roman" w:hAnsi="Times New Roman" w:cs="Times New Roman"/>
+          <w:b/>
+          <w:sz w:val="24"/>
+          <w:szCs w:val="24"/>
+        </w:rPr>
+        <w:t xml:space="preserve">in </w:t>
+      </w:r>
+      <w:r>
+        <w:rPr>
+          <w:rFonts w:ascii="Times New Roman" w:hAnsi="Times New Roman" w:cs="Times New Roman"/>
+          <w:b/>
+          <w:sz w:val="24"/>
+          <w:szCs w:val="24"/>
+        </w:rPr>
+        <w:t>movie</w:t>
+      </w:r>
+      <w:r>
+        <w:rPr>
+          <w:rFonts w:ascii="Times New Roman" w:hAnsi="Times New Roman" w:cs="Times New Roman"/>
+          <w:b/>
+          <w:sz w:val="24"/>
+          <w:szCs w:val="24"/>
+        </w:rPr>
+        <w:t>s</w:t>
+      </w:r>
+      <w:r>
+        <w:rPr>
+          <w:rFonts w:ascii="Times New Roman" w:hAnsi="Times New Roman" w:cs="Times New Roman"/>
+          <w:b/>
+          <w:sz w:val="24"/>
+          <w:szCs w:val="24"/>
+        </w:rPr>
+        <w:t>?</w:t>
+      </w:r>
+    </w:p>
+    <w:p>
+      <w:pPr>
+        <w:rPr>
+          <w:rFonts w:ascii="Times New Roman" w:hAnsi="Times New Roman" w:cs="Times New Roman"/>
+          <w:b/>
+          <w:sz w:val="24"/>
+          <w:szCs w:val="24"/>
+        </w:rPr>
+      </w:pPr>
+      <w:r>
+        <w:rPr>
+          <w:rFonts w:ascii="Times New Roman" w:hAnsi="Times New Roman" w:cs="Times New Roman"/>
+          <w:b/>
+          <w:sz w:val="24"/>
+          <w:szCs w:val="24"/>
+        </w:rPr>
+        <w:t xml:space="preserve">I want to act on TV and </w:t>
+      </w:r>
+      <w:r>
+        <w:rPr>
+          <w:rFonts w:ascii="Times New Roman" w:hAnsi="Times New Roman" w:cs="Times New Roman"/>
+          <w:b/>
+          <w:sz w:val="24"/>
+          <w:szCs w:val="24"/>
+        </w:rPr>
+        <w:t xml:space="preserve">in </w:t>
+      </w:r>
+      <w:r>
+        <w:rPr>
+          <w:rFonts w:ascii="Times New Roman" w:hAnsi="Times New Roman" w:cs="Times New Roman"/>
+          <w:b/>
+          <w:sz w:val="24"/>
+          <w:szCs w:val="24"/>
+        </w:rPr>
+        <w:t>movie</w:t>
+      </w:r>
+      <w:r>
+        <w:rPr>
+          <w:rFonts w:ascii="Times New Roman" w:hAnsi="Times New Roman" w:cs="Times New Roman"/>
+          <w:b/>
+          <w:sz w:val="24"/>
+          <w:szCs w:val="24"/>
+        </w:rPr>
+        <w:t>s</w:t>
+      </w:r>
+      <w:r>
+        <w:rPr>
+          <w:rFonts w:ascii="Times New Roman" w:hAnsi="Times New Roman" w:cs="Times New Roman"/>
+          <w:sz w:val="24"/>
+          <w:szCs w:val="24"/>
+        </w:rPr>
+        <w:t xml:space="preserve">. </w:t>
+      </w:r>
+      <w:r>
+        <w:rPr>
+          <w:rFonts w:ascii="Times New Roman" w:hAnsi="Times New Roman" w:cs="Times New Roman"/>
+          <w:b/>
+          <w:sz w:val="24"/>
+          <w:szCs w:val="24"/>
+        </w:rPr>
+        <w:t>Do you want to be my agent?</w:t>
+      </w:r>
+    </w:p>
+    <w:p>
+      <w:pPr>
+        <w:rPr>
+          <w:rFonts w:ascii="Times New Roman" w:hAnsi="Times New Roman" w:cs="Times New Roman"/>
+          <w:b/>
+          <w:sz w:val="24"/>
+          <w:szCs w:val="24"/>
+        </w:rPr>
+      </w:pPr>
+      <w:r>
+        <w:rPr>
+          <w:rFonts w:ascii="Times New Roman" w:hAnsi="Times New Roman" w:cs="Times New Roman"/>
+          <w:b/>
+          <w:sz w:val="24"/>
+          <w:szCs w:val="24"/>
+        </w:rPr>
+        <w:t xml:space="preserve">Are you take </w:t>
+      </w:r>
+      <w:r>
+        <w:rPr>
+          <w:rFonts w:ascii="Times New Roman" w:hAnsi="Times New Roman" w:cs="Times New Roman"/>
+          <w:b/>
+          <w:sz w:val="24"/>
+          <w:szCs w:val="24"/>
+        </w:rPr>
+        <w:t>in</w:t>
+      </w:r>
+      <w:r>
+        <w:rPr>
+          <w:rFonts w:ascii="Times New Roman" w:hAnsi="Times New Roman" w:cs="Times New Roman"/>
+          <w:b/>
+          <w:sz w:val="24"/>
+          <w:szCs w:val="24"/>
+        </w:rPr>
+        <w:t xml:space="preserve"> acting classes</w:t>
+      </w:r>
+      <w:r>
+        <w:rPr>
+          <w:rFonts w:ascii="Times New Roman" w:hAnsi="Times New Roman" w:cs="Times New Roman"/>
+          <w:b/>
+          <w:sz w:val="24"/>
+          <w:szCs w:val="24"/>
+        </w:rPr>
+        <w:t>?</w:t>
+      </w:r>
+    </w:p>
+    <w:p>
+      <w:pPr>
+        <w:rPr>
+          <w:rFonts w:ascii="Times New Roman" w:hAnsi="Times New Roman" w:cs="Times New Roman"/>
+          <w:sz w:val="24"/>
+          <w:szCs w:val="24"/>
+        </w:rPr>
+      </w:pPr>
+      <w:r>
+        <w:rPr>
+          <w:rFonts w:ascii="Times New Roman" w:hAnsi="Times New Roman" w:cs="Times New Roman"/>
+          <w:sz w:val="24"/>
+          <w:szCs w:val="24"/>
+        </w:rPr>
+        <w:t xml:space="preserve">No, </w:t>
+      </w:r>
+      <w:r>
+        <w:rPr>
+          <w:rFonts w:ascii="Times New Roman" w:hAnsi="Times New Roman" w:cs="Times New Roman"/>
+          <w:b/>
+          <w:sz w:val="24"/>
+          <w:szCs w:val="24"/>
+        </w:rPr>
+        <w:t>I want to take acting classes</w:t>
+      </w:r>
+      <w:r>
+        <w:rPr>
+          <w:rFonts w:ascii="Times New Roman" w:hAnsi="Times New Roman" w:cs="Times New Roman"/>
+          <w:sz w:val="24"/>
+          <w:szCs w:val="24"/>
+        </w:rPr>
+        <w:t>.</w:t>
+      </w:r>
+    </w:p>
+    <w:p>
+      <w:pPr>
+        <w:rPr>
+          <w:rFonts w:ascii="Times New Roman" w:hAnsi="Times New Roman" w:cs="Times New Roman"/>
+          <w:sz w:val="24"/>
+          <w:szCs w:val="24"/>
+        </w:rPr>
+      </w:pPr>
+      <w:r>
+        <w:rPr>
+          <w:rFonts w:ascii="Times New Roman" w:hAnsi="Times New Roman" w:cs="Times New Roman"/>
+          <w:b/>
+          <w:sz w:val="24"/>
+          <w:szCs w:val="24"/>
+        </w:rPr>
+        <w:lastRenderedPageBreak/>
+        <w:t>You need to take acting classes</w:t>
+      </w:r>
+      <w:r>
+        <w:rPr>
+          <w:rFonts w:ascii="Times New Roman" w:hAnsi="Times New Roman" w:cs="Times New Roman"/>
+          <w:sz w:val="24"/>
+          <w:szCs w:val="24"/>
+        </w:rPr>
+        <w:t>. A good acting class. Can help you to be good actor.</w:t>
+      </w:r>
+    </w:p>
+    <w:p>
+      <w:pPr>
+        <w:rPr>
+          <w:rFonts w:ascii="Times New Roman" w:hAnsi="Times New Roman" w:cs="Times New Roman"/>
+          <w:sz w:val="24"/>
+          <w:szCs w:val="24"/>
+        </w:rPr>
+      </w:pPr>
+      <w:r>
+        <w:rPr>
+          <w:rFonts w:ascii="Times New Roman" w:hAnsi="Times New Roman" w:cs="Times New Roman"/>
+          <w:sz w:val="24"/>
+          <w:szCs w:val="24"/>
+        </w:rPr>
+        <w:t xml:space="preserve">OK. </w:t>
+      </w:r>
+    </w:p>
+    <w:p>
+      <w:pPr>
+        <w:rPr>
+          <w:rFonts w:ascii="Times New Roman" w:hAnsi="Times New Roman" w:cs="Times New Roman"/>
+          <w:sz w:val="24"/>
+          <w:szCs w:val="24"/>
+        </w:rPr>
+      </w:pPr>
+      <w:r>
+        <w:rPr>
+          <w:rFonts w:ascii="Times New Roman" w:hAnsi="Times New Roman" w:cs="Times New Roman"/>
+          <w:sz w:val="24"/>
+          <w:szCs w:val="24"/>
+        </w:rPr>
+        <w:t>I like you. Shen. I can see you in the movie around the restaurent or an office.</w:t>
+      </w:r>
+    </w:p>
+    <w:p>
+      <w:pPr>
+        <w:rPr>
+          <w:rFonts w:ascii="Times New Roman" w:hAnsi="Times New Roman" w:cs="Times New Roman"/>
+          <w:sz w:val="24"/>
+          <w:szCs w:val="24"/>
+        </w:rPr>
+      </w:pPr>
+      <w:r>
+        <w:rPr>
+          <w:rFonts w:ascii="Times New Roman" w:hAnsi="Times New Roman" w:cs="Times New Roman"/>
+          <w:sz w:val="24"/>
+          <w:szCs w:val="24"/>
+        </w:rPr>
+        <w:t>Wow. I have an agent.</w:t>
+      </w:r>
+    </w:p>
+    <w:p>
+      <w:pPr>
+        <w:rPr>
+          <w:rFonts w:ascii="Times New Roman" w:hAnsi="Times New Roman" w:cs="Times New Roman"/>
+          <w:sz w:val="24"/>
+          <w:szCs w:val="24"/>
+        </w:rPr>
+      </w:pPr>
+      <w:r>
+        <w:rPr>
+          <w:rFonts w:ascii="Times New Roman" w:hAnsi="Times New Roman" w:cs="Times New Roman"/>
+          <w:sz w:val="24"/>
+          <w:szCs w:val="24"/>
+        </w:rPr>
+        <w:t>Give me call . So we can work together.</w:t>
+      </w:r>
+    </w:p>
+    <w:p>
+      <w:pPr>
+        <w:rPr>
+          <w:rFonts w:ascii="Times New Roman" w:hAnsi="Times New Roman" w:cs="Times New Roman"/>
+          <w:sz w:val="24"/>
+          <w:szCs w:val="24"/>
+        </w:rPr>
+      </w:pPr>
+      <w:r>
+        <w:rPr>
+          <w:rFonts w:ascii="Times New Roman" w:hAnsi="Times New Roman" w:cs="Times New Roman"/>
+          <w:sz w:val="24"/>
+          <w:szCs w:val="24"/>
+        </w:rPr>
+        <w:t>I have an agent.</w:t>
+      </w:r>
+    </w:p>
+    <w:p>
+      <w:pPr>
+        <w:rPr>
+          <w:rFonts w:ascii="Times New Roman" w:hAnsi="Times New Roman" w:cs="Times New Roman"/>
+          <w:sz w:val="24"/>
+          <w:szCs w:val="24"/>
+        </w:rPr>
+      </w:pPr>
+    </w:p>
+    <w:p>
+      <w:pPr>
+        <w:rPr>
+          <w:rFonts w:ascii="Times New Roman" w:hAnsi="Times New Roman" w:cs="Times New Roman"/>
+          <w:sz w:val="24"/>
+          <w:szCs w:val="24"/>
+        </w:rPr>
+      </w:pPr>
+      <w:r>
+        <w:rPr>
+          <w:rFonts w:ascii="Times New Roman" w:hAnsi="Times New Roman" w:cs="Times New Roman"/>
+          <w:sz w:val="24"/>
+          <w:szCs w:val="24"/>
+        </w:rPr>
+        <w:t>What does Shen give Martin?</w:t>
+      </w:r>
+    </w:p>
+    <w:p>
+      <w:pPr>
+        <w:pStyle w:val="ListParagraph"/>
+        <w:numPr>
+          <w:ilvl w:val="0"/>
+          <w:numId w:val="9"/>
+        </w:numPr>
+        <w:rPr>
+          <w:rFonts w:ascii="Times New Roman" w:hAnsi="Times New Roman" w:cs="Times New Roman"/>
+          <w:sz w:val="24"/>
+          <w:szCs w:val="24"/>
+        </w:rPr>
+      </w:pPr>
+      <w:r>
+        <w:rPr>
+          <w:rFonts w:ascii="Times New Roman" w:hAnsi="Times New Roman" w:cs="Times New Roman"/>
+          <w:sz w:val="24"/>
+          <w:szCs w:val="24"/>
+        </w:rPr>
+        <w:t>Marti’s card with his name on it</w:t>
+      </w:r>
+    </w:p>
+    <w:p>
+      <w:pPr>
+        <w:rPr>
+          <w:rFonts w:ascii="Times New Roman" w:hAnsi="Times New Roman" w:cs="Times New Roman"/>
+          <w:sz w:val="24"/>
+          <w:szCs w:val="24"/>
+        </w:rPr>
+      </w:pPr>
+      <w:r>
+        <w:rPr>
+          <w:rFonts w:ascii="Times New Roman" w:hAnsi="Times New Roman" w:cs="Times New Roman"/>
+          <w:sz w:val="24"/>
+          <w:szCs w:val="24"/>
+        </w:rPr>
+        <w:t>What does Shen tell Marti?</w:t>
+      </w:r>
+    </w:p>
+    <w:p>
+      <w:pPr>
+        <w:pStyle w:val="ListParagraph"/>
+        <w:numPr>
+          <w:ilvl w:val="0"/>
+          <w:numId w:val="9"/>
+        </w:numPr>
+        <w:rPr>
+          <w:rFonts w:ascii="Times New Roman" w:hAnsi="Times New Roman" w:cs="Times New Roman"/>
+          <w:sz w:val="24"/>
+          <w:szCs w:val="24"/>
+        </w:rPr>
+      </w:pPr>
+      <w:r>
+        <w:rPr>
+          <w:rFonts w:ascii="Times New Roman" w:hAnsi="Times New Roman" w:cs="Times New Roman"/>
+          <w:sz w:val="24"/>
+          <w:szCs w:val="24"/>
+        </w:rPr>
+        <w:t>He wants an agent</w:t>
+      </w:r>
+    </w:p>
+    <w:p>
+      <w:pPr>
+        <w:rPr>
+          <w:rFonts w:ascii="Times New Roman" w:hAnsi="Times New Roman" w:cs="Times New Roman"/>
+          <w:sz w:val="24"/>
+          <w:szCs w:val="24"/>
+        </w:rPr>
+      </w:pPr>
+      <w:r>
+        <w:rPr>
+          <w:rFonts w:ascii="Times New Roman" w:hAnsi="Times New Roman" w:cs="Times New Roman"/>
+          <w:sz w:val="24"/>
+          <w:szCs w:val="24"/>
+        </w:rPr>
+        <w:t>What does Shen want to do?</w:t>
+      </w:r>
+    </w:p>
+    <w:p>
+      <w:pPr>
+        <w:pStyle w:val="ListParagraph"/>
+        <w:numPr>
+          <w:ilvl w:val="0"/>
+          <w:numId w:val="9"/>
+        </w:numPr>
+        <w:rPr>
+          <w:rFonts w:ascii="Times New Roman" w:hAnsi="Times New Roman" w:cs="Times New Roman"/>
+          <w:sz w:val="24"/>
+          <w:szCs w:val="24"/>
+        </w:rPr>
+      </w:pPr>
+      <w:r>
+        <w:rPr>
+          <w:rFonts w:ascii="Times New Roman" w:hAnsi="Times New Roman" w:cs="Times New Roman"/>
+          <w:sz w:val="24"/>
+          <w:szCs w:val="24"/>
+        </w:rPr>
+        <w:t>Act on TV and in movies</w:t>
+      </w:r>
+    </w:p>
+    <w:p>
+      <w:pPr>
+        <w:rPr>
+          <w:rFonts w:ascii="Times New Roman" w:hAnsi="Times New Roman" w:cs="Times New Roman"/>
+          <w:sz w:val="24"/>
+          <w:szCs w:val="24"/>
+        </w:rPr>
+      </w:pPr>
+      <w:r>
+        <w:rPr>
+          <w:rFonts w:ascii="Times New Roman" w:hAnsi="Times New Roman" w:cs="Times New Roman"/>
+          <w:sz w:val="24"/>
+          <w:szCs w:val="24"/>
+        </w:rPr>
+        <w:t>Marti wants Shen to call her about jobs</w:t>
+      </w:r>
+    </w:p>
+    <w:p>
+      <w:pPr>
+        <w:rPr>
+          <w:rFonts w:ascii="Times New Roman" w:hAnsi="Times New Roman" w:cs="Times New Roman"/>
+          <w:sz w:val="24"/>
+          <w:szCs w:val="24"/>
+        </w:rPr>
+      </w:pPr>
+      <w:r>
+        <w:rPr>
+          <w:rFonts w:ascii="Times New Roman" w:hAnsi="Times New Roman" w:cs="Times New Roman"/>
+          <w:sz w:val="24"/>
+          <w:szCs w:val="24"/>
+        </w:rPr>
+        <w:t>How does Shen feel after Marti leaves?</w:t>
+      </w:r>
+    </w:p>
+    <w:p>
+      <w:pPr>
+        <w:pStyle w:val="ListParagraph"/>
+        <w:numPr>
+          <w:ilvl w:val="0"/>
+          <w:numId w:val="9"/>
+        </w:numPr>
+        <w:rPr>
+          <w:rFonts w:ascii="Times New Roman" w:hAnsi="Times New Roman" w:cs="Times New Roman"/>
+          <w:sz w:val="24"/>
+          <w:szCs w:val="24"/>
+        </w:rPr>
+      </w:pPr>
+      <w:r>
+        <w:rPr>
+          <w:rFonts w:ascii="Times New Roman" w:hAnsi="Times New Roman" w:cs="Times New Roman"/>
+          <w:sz w:val="24"/>
+          <w:szCs w:val="24"/>
+        </w:rPr>
+        <w:t>Happy</w:t>
+      </w:r>
+    </w:p>
+    <w:p>
+      <w:pPr>
+        <w:rPr>
+          <w:rFonts w:ascii="Times New Roman" w:hAnsi="Times New Roman" w:cs="Times New Roman"/>
+          <w:sz w:val="24"/>
+          <w:szCs w:val="24"/>
+        </w:rPr>
+      </w:pPr>
+    </w:p>
+    <w:p>
+      <w:pPr>
+        <w:rPr>
+          <w:rFonts w:ascii="Times New Roman" w:hAnsi="Times New Roman" w:cs="Times New Roman"/>
+          <w:sz w:val="24"/>
+          <w:szCs w:val="24"/>
+        </w:rPr>
+      </w:pPr>
+      <w:r>
+        <w:rPr>
+          <w:rFonts w:ascii="Times New Roman" w:hAnsi="Times New Roman" w:cs="Times New Roman"/>
+          <w:sz w:val="24"/>
+          <w:szCs w:val="24"/>
+        </w:rPr>
+        <w:t>Tom’s camera is broken. He needs to by a new one</w:t>
+      </w:r>
+    </w:p>
+    <w:p>
+      <w:pPr>
+        <w:rPr>
+          <w:rFonts w:ascii="Times New Roman" w:hAnsi="Times New Roman" w:cs="Times New Roman"/>
+          <w:sz w:val="24"/>
+          <w:szCs w:val="24"/>
+        </w:rPr>
+      </w:pPr>
+      <w:r>
+        <w:rPr>
+          <w:rFonts w:ascii="Times New Roman" w:hAnsi="Times New Roman" w:cs="Times New Roman"/>
+          <w:sz w:val="24"/>
+          <w:szCs w:val="24"/>
+        </w:rPr>
+        <w:t>I want a new car, but I don’t have any money</w:t>
+      </w:r>
+    </w:p>
+    <w:p>
+      <w:pPr>
+        <w:rPr>
+          <w:rFonts w:ascii="Times New Roman" w:hAnsi="Times New Roman" w:cs="Times New Roman"/>
+          <w:sz w:val="24"/>
+          <w:szCs w:val="24"/>
+        </w:rPr>
+      </w:pPr>
+      <w:r>
+        <w:rPr>
+          <w:rFonts w:ascii="Times New Roman" w:hAnsi="Times New Roman" w:cs="Times New Roman"/>
+          <w:sz w:val="24"/>
+          <w:szCs w:val="24"/>
+        </w:rPr>
+        <w:t>It’s tome to make dinner! Do you want pizza or pasta?</w:t>
+      </w:r>
+    </w:p>
+    <w:p>
+      <w:pPr>
+        <w:rPr>
+          <w:rFonts w:ascii="Times New Roman" w:hAnsi="Times New Roman" w:cs="Times New Roman"/>
+          <w:sz w:val="24"/>
+          <w:szCs w:val="24"/>
+        </w:rPr>
+      </w:pPr>
+      <w:r>
+        <w:rPr>
+          <w:rFonts w:ascii="Times New Roman" w:hAnsi="Times New Roman" w:cs="Times New Roman"/>
+          <w:sz w:val="24"/>
+          <w:szCs w:val="24"/>
+        </w:rPr>
+        <w:t>There’s a new Thai restaurant on Main Street</w:t>
+      </w:r>
+    </w:p>
+    <w:p>
+      <w:pPr>
+        <w:rPr>
+          <w:rFonts w:ascii="Times New Roman" w:hAnsi="Times New Roman" w:cs="Times New Roman"/>
+          <w:sz w:val="24"/>
+          <w:szCs w:val="24"/>
+        </w:rPr>
+      </w:pPr>
+      <w:r>
+        <w:rPr>
+          <w:rFonts w:ascii="Times New Roman" w:hAnsi="Times New Roman" w:cs="Times New Roman"/>
+          <w:sz w:val="24"/>
+          <w:szCs w:val="24"/>
+        </w:rPr>
+        <w:t>Do you want to go there tonight?</w:t>
+      </w:r>
+    </w:p>
+    <w:p>
+      <w:pPr>
+        <w:rPr>
+          <w:rFonts w:ascii="Times New Roman" w:hAnsi="Times New Roman" w:cs="Times New Roman"/>
+          <w:sz w:val="24"/>
+          <w:szCs w:val="24"/>
+        </w:rPr>
+      </w:pPr>
+      <w:r>
+        <w:rPr>
+          <w:rFonts w:ascii="Times New Roman" w:hAnsi="Times New Roman" w:cs="Times New Roman"/>
+          <w:sz w:val="24"/>
+          <w:szCs w:val="24"/>
+        </w:rPr>
+        <w:t>Shen needs an acting job. Can Marti help him?</w:t>
+      </w:r>
+    </w:p>
+    <w:p>
+      <w:pPr>
+        <w:rPr>
+          <w:rFonts w:ascii="Times New Roman" w:hAnsi="Times New Roman" w:cs="Times New Roman"/>
+          <w:sz w:val="24"/>
+          <w:szCs w:val="24"/>
+        </w:rPr>
+      </w:pPr>
+      <w:r>
+        <w:rPr>
+          <w:rFonts w:ascii="Times New Roman" w:hAnsi="Times New Roman" w:cs="Times New Roman"/>
+          <w:sz w:val="24"/>
+          <w:szCs w:val="24"/>
+        </w:rPr>
+        <w:t>I want to be an actor. Can you be my agent?</w:t>
+      </w:r>
+    </w:p>
+    <w:p>
+      <w:pPr>
+        <w:rPr>
+          <w:rFonts w:ascii="Times New Roman" w:hAnsi="Times New Roman" w:cs="Times New Roman"/>
+          <w:sz w:val="24"/>
+          <w:szCs w:val="24"/>
+        </w:rPr>
+      </w:pPr>
+      <w:r>
+        <w:rPr>
+          <w:rFonts w:ascii="Times New Roman" w:hAnsi="Times New Roman" w:cs="Times New Roman"/>
+          <w:sz w:val="24"/>
+          <w:szCs w:val="24"/>
+        </w:rPr>
+        <w:t>Mei Li is a marketing student in Beijing. Does she need to learn Egnlish?</w:t>
+      </w:r>
+    </w:p>
+    <w:p>
+      <w:pPr>
+        <w:rPr>
+          <w:rFonts w:ascii="Times New Roman" w:hAnsi="Times New Roman" w:cs="Times New Roman"/>
+          <w:sz w:val="24"/>
+          <w:szCs w:val="24"/>
+        </w:rPr>
+      </w:pPr>
+      <w:r>
+        <w:rPr>
+          <w:rFonts w:ascii="Times New Roman" w:hAnsi="Times New Roman" w:cs="Times New Roman"/>
+          <w:sz w:val="24"/>
+          <w:szCs w:val="24"/>
+        </w:rPr>
+        <w:t>Tay can walk to work. He doesn’t need to drive</w:t>
+      </w:r>
+    </w:p>
+    <w:p>
+      <w:pPr>
+        <w:rPr>
+          <w:rFonts w:ascii="Times New Roman" w:hAnsi="Times New Roman" w:cs="Times New Roman"/>
+          <w:sz w:val="24"/>
+          <w:szCs w:val="24"/>
+        </w:rPr>
+      </w:pPr>
+    </w:p>
+    <w:p>
+      <w:pPr>
+        <w:rPr>
+          <w:rFonts w:ascii="Times New Roman" w:hAnsi="Times New Roman" w:cs="Times New Roman"/>
+          <w:sz w:val="24"/>
+          <w:szCs w:val="24"/>
+        </w:rPr>
+      </w:pPr>
+    </w:p>
+    <w:p>
+      <w:pPr>
+        <w:rPr>
+          <w:rFonts w:ascii="Times New Roman" w:hAnsi="Times New Roman" w:cs="Times New Roman"/>
+          <w:sz w:val="24"/>
+          <w:szCs w:val="24"/>
+        </w:rPr>
+      </w:pPr>
+      <w:r>
+        <w:rPr>
+          <w:rFonts w:ascii="Times New Roman" w:hAnsi="Times New Roman" w:cs="Times New Roman"/>
+          <w:sz w:val="24"/>
+          <w:szCs w:val="24"/>
+        </w:rPr>
+        <w:lastRenderedPageBreak/>
+        <w:t>Does Shen want an agent?</w:t>
+      </w:r>
+    </w:p>
+    <w:p>
+      <w:pPr>
+        <w:pStyle w:val="ListParagraph"/>
+        <w:numPr>
+          <w:ilvl w:val="0"/>
+          <w:numId w:val="9"/>
+        </w:numPr>
+        <w:rPr>
+          <w:rFonts w:ascii="Times New Roman" w:hAnsi="Times New Roman" w:cs="Times New Roman"/>
+          <w:sz w:val="24"/>
+          <w:szCs w:val="24"/>
+        </w:rPr>
+      </w:pPr>
+      <w:r>
+        <w:rPr>
+          <w:rFonts w:ascii="Times New Roman" w:hAnsi="Times New Roman" w:cs="Times New Roman"/>
+          <w:sz w:val="24"/>
+          <w:szCs w:val="24"/>
+        </w:rPr>
+        <w:t>Yes, he does</w:t>
+      </w:r>
+    </w:p>
+    <w:p>
+      <w:pPr>
+        <w:rPr>
+          <w:rFonts w:ascii="Times New Roman" w:hAnsi="Times New Roman" w:cs="Times New Roman"/>
+          <w:sz w:val="24"/>
+          <w:szCs w:val="24"/>
+        </w:rPr>
+      </w:pPr>
+      <w:r>
+        <w:rPr>
+          <w:rFonts w:ascii="Times New Roman" w:hAnsi="Times New Roman" w:cs="Times New Roman"/>
+          <w:sz w:val="24"/>
+          <w:szCs w:val="24"/>
+        </w:rPr>
+        <w:t>What does Shen want to do?</w:t>
+      </w:r>
+    </w:p>
+    <w:p>
+      <w:pPr>
+        <w:pStyle w:val="ListParagraph"/>
+        <w:numPr>
+          <w:ilvl w:val="0"/>
+          <w:numId w:val="9"/>
+        </w:numPr>
+        <w:rPr>
+          <w:rFonts w:ascii="Times New Roman" w:hAnsi="Times New Roman" w:cs="Times New Roman"/>
+          <w:sz w:val="24"/>
+          <w:szCs w:val="24"/>
+        </w:rPr>
+      </w:pPr>
+      <w:r>
+        <w:rPr>
+          <w:rFonts w:ascii="Times New Roman" w:hAnsi="Times New Roman" w:cs="Times New Roman"/>
+          <w:sz w:val="24"/>
+          <w:szCs w:val="24"/>
+        </w:rPr>
+        <w:t>He wants to find acting jobs</w:t>
+      </w:r>
+    </w:p>
+    <w:p>
+      <w:pPr>
+        <w:rPr>
+          <w:rFonts w:ascii="Times New Roman" w:hAnsi="Times New Roman" w:cs="Times New Roman"/>
+          <w:sz w:val="24"/>
+          <w:szCs w:val="24"/>
+        </w:rPr>
+      </w:pPr>
+      <w:r>
+        <w:rPr>
+          <w:rFonts w:ascii="Times New Roman" w:hAnsi="Times New Roman" w:cs="Times New Roman"/>
+          <w:sz w:val="24"/>
+          <w:szCs w:val="24"/>
+        </w:rPr>
+        <w:t>What does Marti tell Shen?</w:t>
+      </w:r>
+    </w:p>
+    <w:p>
+      <w:pPr>
+        <w:pStyle w:val="ListParagraph"/>
+        <w:numPr>
+          <w:ilvl w:val="0"/>
+          <w:numId w:val="9"/>
+        </w:numPr>
+        <w:rPr>
+          <w:rFonts w:ascii="Times New Roman" w:hAnsi="Times New Roman" w:cs="Times New Roman"/>
+          <w:sz w:val="24"/>
+          <w:szCs w:val="24"/>
+        </w:rPr>
+      </w:pPr>
+      <w:r>
+        <w:rPr>
+          <w:rFonts w:ascii="Times New Roman" w:hAnsi="Times New Roman" w:cs="Times New Roman"/>
+          <w:sz w:val="24"/>
+          <w:szCs w:val="24"/>
+        </w:rPr>
+        <w:t>He has to take acting classes</w:t>
+      </w:r>
+    </w:p>
+    <w:p>
+      <w:pPr>
+        <w:rPr>
+          <w:rFonts w:ascii="Times New Roman" w:hAnsi="Times New Roman" w:cs="Times New Roman"/>
+          <w:sz w:val="24"/>
+          <w:szCs w:val="24"/>
+        </w:rPr>
+      </w:pPr>
+      <w:r>
+        <w:rPr>
+          <w:rFonts w:ascii="Times New Roman" w:hAnsi="Times New Roman" w:cs="Times New Roman"/>
+          <w:sz w:val="24"/>
+          <w:szCs w:val="24"/>
+        </w:rPr>
+        <w:t>Does Marti wnat to be Shen’s agent?</w:t>
+      </w:r>
+    </w:p>
+    <w:p>
+      <w:pPr>
+        <w:pStyle w:val="ListParagraph"/>
+        <w:numPr>
+          <w:ilvl w:val="0"/>
+          <w:numId w:val="9"/>
+        </w:numPr>
+        <w:rPr>
+          <w:rFonts w:ascii="Times New Roman" w:hAnsi="Times New Roman" w:cs="Times New Roman"/>
+          <w:sz w:val="24"/>
+          <w:szCs w:val="24"/>
+        </w:rPr>
+      </w:pPr>
+      <w:r>
+        <w:rPr>
+          <w:rFonts w:ascii="Times New Roman" w:hAnsi="Times New Roman" w:cs="Times New Roman"/>
+          <w:sz w:val="24"/>
+          <w:szCs w:val="24"/>
+        </w:rPr>
+        <w:t>Yes, she does</w:t>
+      </w:r>
+    </w:p>
+    <w:p>
+      <w:pPr>
+        <w:rPr>
+          <w:rFonts w:ascii="Times New Roman" w:hAnsi="Times New Roman" w:cs="Times New Roman"/>
+          <w:sz w:val="24"/>
+          <w:szCs w:val="24"/>
+        </w:rPr>
+      </w:pPr>
       <w:bookmarkStart w:id="0" w:name="_GoBack"/>
       <w:bookmarkEnd w:id="0"/>
     </w:p>
+    <w:p>
+      <w:pPr>
+        <w:rPr>
+          <w:rFonts w:ascii="Times New Roman" w:hAnsi="Times New Roman" w:cs="Times New Roman"/>
+          <w:sz w:val="24"/>
+          <w:szCs w:val="24"/>
+        </w:rPr>
+      </w:pPr>
+    </w:p>
+    <w:p>
+      <w:pPr>
+        <w:rPr>
+          <w:rFonts w:ascii="Times New Roman" w:hAnsi="Times New Roman" w:cs="Times New Roman"/>
+          <w:sz w:val="24"/>
+          <w:szCs w:val="24"/>
+        </w:rPr>
+      </w:pPr>
+    </w:p>
+    <w:p>
+      <w:pPr>
+        <w:rPr>
+          <w:rFonts w:ascii="Times New Roman" w:hAnsi="Times New Roman" w:cs="Times New Roman"/>
+          <w:b/>
+          <w:sz w:val="24"/>
+          <w:szCs w:val="24"/>
+        </w:rPr>
+      </w:pPr>
+    </w:p>
+    <w:p>
+      <w:pPr>
+        <w:rPr>
+          <w:rFonts w:ascii="Times New Roman" w:hAnsi="Times New Roman" w:cs="Times New Roman"/>
+          <w:sz w:val="24"/>
+          <w:szCs w:val="24"/>
+        </w:rPr>
+      </w:pPr>
+    </w:p>
+    <w:p>
+      <w:pPr>
+        <w:rPr>
+          <w:rFonts w:ascii="Times New Roman" w:hAnsi="Times New Roman" w:cs="Times New Roman"/>
+          <w:sz w:val="24"/>
+          <w:szCs w:val="24"/>
+        </w:rPr>
+      </w:pPr>
+    </w:p>
+    <w:p>
+      <w:pPr>
+        <w:rPr>
+          <w:rFonts w:ascii="Times New Roman" w:hAnsi="Times New Roman" w:cs="Times New Roman"/>
+          <w:sz w:val="24"/>
+          <w:szCs w:val="24"/>
+        </w:rPr>
+      </w:pPr>
+    </w:p>
+    <w:p>
+      <w:pPr>
+        <w:rPr>
+          <w:rFonts w:ascii="Times New Roman" w:hAnsi="Times New Roman" w:cs="Times New Roman"/>
+          <w:sz w:val="24"/>
+          <w:szCs w:val="24"/>
+        </w:rPr>
+      </w:pPr>
+    </w:p>
+    <w:p>
+      <w:pPr>
+        <w:rPr>
+          <w:rFonts w:ascii="Times New Roman" w:hAnsi="Times New Roman" w:cs="Times New Roman"/>
+          <w:sz w:val="24"/>
+          <w:szCs w:val="24"/>
+        </w:rPr>
+      </w:pPr>
+    </w:p>
+    <w:p>
+      <w:pPr>
+        <w:rPr>
+          <w:rFonts w:ascii="Times New Roman" w:hAnsi="Times New Roman" w:cs="Times New Roman"/>
+          <w:sz w:val="24"/>
+          <w:szCs w:val="24"/>
+        </w:rPr>
+      </w:pPr>
+    </w:p>
+    <w:p>
+      <w:pPr>
+        <w:rPr>
+          <w:rFonts w:ascii="Times New Roman" w:hAnsi="Times New Roman" w:cs="Times New Roman"/>
+          <w:sz w:val="24"/>
+          <w:szCs w:val="24"/>
+        </w:rPr>
+      </w:pPr>
+    </w:p>
+    <w:p>
+      <w:pPr>
+        <w:rPr>
+          <w:rFonts w:ascii="Times New Roman" w:hAnsi="Times New Roman" w:cs="Times New Roman"/>
+          <w:sz w:val="24"/>
+          <w:szCs w:val="24"/>
+        </w:rPr>
+      </w:pPr>
+    </w:p>
+    <w:p>
+      <w:pPr>
+        <w:rPr>
+          <w:rFonts w:ascii="Times New Roman" w:hAnsi="Times New Roman" w:cs="Times New Roman"/>
+          <w:sz w:val="24"/>
+          <w:szCs w:val="24"/>
+        </w:rPr>
+      </w:pPr>
+    </w:p>
+    <w:p>
+      <w:pPr>
+        <w:rPr>
+          <w:rFonts w:ascii="Times New Roman" w:hAnsi="Times New Roman" w:cs="Times New Roman"/>
+          <w:sz w:val="24"/>
+          <w:szCs w:val="24"/>
+        </w:rPr>
+      </w:pPr>
+    </w:p>
+    <w:p>
+      <w:pPr>
+        <w:rPr>
+          <w:rFonts w:ascii="Times New Roman" w:hAnsi="Times New Roman" w:cs="Times New Roman"/>
+          <w:sz w:val="24"/>
+          <w:szCs w:val="24"/>
+        </w:rPr>
+      </w:pPr>
+    </w:p>
     <w:sectPr>
+      <w:headerReference w:type="default" r:id="rId7"/>
+      <w:footerReference w:type="default" r:id="rId8"/>
       <w:pgSz w:w="12240" w:h="15840"/>
       <w:pgMar w:top="1440" w:right="1440" w:bottom="1440" w:left="1440" w:header="720" w:footer="720" w:gutter="0"/>
       <w:cols w:space="720"/>
@@ -1721,6 +4697,80 @@
 </w:endnotes>
 </file>
 
+<file path=word/footer1.xml><?xml version="1.0" encoding="utf-8"?>
+<w:ftr xmlns:wpc="http://schemas.microsoft.com/office/word/2010/wordprocessingCanvas" xmlns:mc="http://schemas.openxmlformats.org/markup-compatibility/2006" xmlns:o="urn:schemas-microsoft-com:office:office" xmlns:r="http://schemas.openxmlformats.org/officeDocument/2006/relationships" xmlns:m="http://schemas.openxmlformats.org/officeDocument/2006/math" xmlns:v="urn:schemas-microsoft-com:vml" xmlns:wp14="http://schemas.microsoft.com/office/word/2010/wordprocessingDrawing" xmlns:wp="http://schemas.openxmlformats.org/drawingml/2006/wordprocessingDrawing" xmlns:w10="urn:schemas-microsoft-com:office:word" xmlns:w="http://schemas.openxmlformats.org/wordprocessingml/2006/main" xmlns:w14="http://schemas.microsoft.com/office/word/2010/wordml" xmlns:w15="http://schemas.microsoft.com/office/word/2012/wordml" xmlns:wpg="http://schemas.microsoft.com/office/word/2010/wordprocessingGroup" xmlns:wpi="http://schemas.microsoft.com/office/word/2010/wordprocessingInk" xmlns:wne="http://schemas.microsoft.com/office/word/2006/wordml" xmlns:wps="http://schemas.microsoft.com/office/word/2010/wordprocessingShape" mc:Ignorable="w14 w15 wp14">
+  <w:p>
+    <w:pPr>
+      <w:pStyle w:val="Footer"/>
+      <w:tabs>
+        <w:tab w:val="clear" w:pos="4680"/>
+        <w:tab w:val="clear" w:pos="9360"/>
+      </w:tabs>
+      <w:jc w:val="center"/>
+      <w:rPr>
+        <w:b/>
+        <w:caps/>
+        <w:noProof/>
+        <w:sz w:val="24"/>
+        <w:szCs w:val="24"/>
+      </w:rPr>
+    </w:pPr>
+    <w:r>
+      <w:rPr>
+        <w:b/>
+        <w:caps/>
+        <w:sz w:val="24"/>
+        <w:szCs w:val="24"/>
+      </w:rPr>
+      <w:fldChar w:fldCharType="begin"/>
+    </w:r>
+    <w:r>
+      <w:rPr>
+        <w:b/>
+        <w:caps/>
+        <w:sz w:val="24"/>
+        <w:szCs w:val="24"/>
+      </w:rPr>
+      <w:instrText xml:space="preserve"> PAGE   \* MERGEFORMAT </w:instrText>
+    </w:r>
+    <w:r>
+      <w:rPr>
+        <w:b/>
+        <w:caps/>
+        <w:sz w:val="24"/>
+        <w:szCs w:val="24"/>
+      </w:rPr>
+      <w:fldChar w:fldCharType="separate"/>
+    </w:r>
+    <w:r>
+      <w:rPr>
+        <w:b/>
+        <w:caps/>
+        <w:noProof/>
+        <w:sz w:val="24"/>
+        <w:szCs w:val="24"/>
+      </w:rPr>
+      <w:t>8</w:t>
+    </w:r>
+    <w:r>
+      <w:rPr>
+        <w:b/>
+        <w:caps/>
+        <w:noProof/>
+        <w:sz w:val="24"/>
+        <w:szCs w:val="24"/>
+      </w:rPr>
+      <w:fldChar w:fldCharType="end"/>
+    </w:r>
+  </w:p>
+  <w:p>
+    <w:pPr>
+      <w:pStyle w:val="Footer"/>
+    </w:pPr>
+  </w:p>
+</w:ftr>
+</file>
+
 <file path=word/footnotes.xml><?xml version="1.0" encoding="utf-8"?>
 <w:footnotes xmlns:wpc="http://schemas.microsoft.com/office/word/2010/wordprocessingCanvas" xmlns:mc="http://schemas.openxmlformats.org/markup-compatibility/2006" xmlns:o="urn:schemas-microsoft-com:office:office" xmlns:r="http://schemas.openxmlformats.org/officeDocument/2006/relationships" xmlns:m="http://schemas.openxmlformats.org/officeDocument/2006/math" xmlns:v="urn:schemas-microsoft-com:vml" xmlns:wp14="http://schemas.microsoft.com/office/word/2010/wordprocessingDrawing" xmlns:wp="http://schemas.openxmlformats.org/drawingml/2006/wordprocessingDrawing" xmlns:w10="urn:schemas-microsoft-com:office:word" xmlns:w="http://schemas.openxmlformats.org/wordprocessingml/2006/main" xmlns:w14="http://schemas.microsoft.com/office/word/2010/wordml" xmlns:w15="http://schemas.microsoft.com/office/word/2012/wordml" xmlns:wpg="http://schemas.microsoft.com/office/word/2010/wordprocessingGroup" xmlns:wpi="http://schemas.microsoft.com/office/word/2010/wordprocessingInk" xmlns:wne="http://schemas.microsoft.com/office/word/2006/wordml" xmlns:wps="http://schemas.microsoft.com/office/word/2010/wordprocessingShape" mc:Ignorable="w14 w15 wp14">
   <w:footnote w:type="separator" w:id="-1">
@@ -1744,6 +4794,30 @@
     </w:p>
   </w:footnote>
 </w:footnotes>
+</file>
+
+<file path=word/header1.xml><?xml version="1.0" encoding="utf-8"?>
+<w:hdr xmlns:wpc="http://schemas.microsoft.com/office/word/2010/wordprocessingCanvas" xmlns:mc="http://schemas.openxmlformats.org/markup-compatibility/2006" xmlns:o="urn:schemas-microsoft-com:office:office" xmlns:r="http://schemas.openxmlformats.org/officeDocument/2006/relationships" xmlns:m="http://schemas.openxmlformats.org/officeDocument/2006/math" xmlns:v="urn:schemas-microsoft-com:vml" xmlns:wp14="http://schemas.microsoft.com/office/word/2010/wordprocessingDrawing" xmlns:wp="http://schemas.openxmlformats.org/drawingml/2006/wordprocessingDrawing" xmlns:w10="urn:schemas-microsoft-com:office:word" xmlns:w="http://schemas.openxmlformats.org/wordprocessingml/2006/main" xmlns:w14="http://schemas.microsoft.com/office/word/2010/wordml" xmlns:w15="http://schemas.microsoft.com/office/word/2012/wordml" xmlns:wpg="http://schemas.microsoft.com/office/word/2010/wordprocessingGroup" xmlns:wpi="http://schemas.microsoft.com/office/word/2010/wordprocessingInk" xmlns:wne="http://schemas.microsoft.com/office/word/2006/wordml" xmlns:wps="http://schemas.microsoft.com/office/word/2010/wordprocessingShape" mc:Ignorable="w14 w15 wp14">
+  <w:p>
+    <w:pPr>
+      <w:pStyle w:val="Header"/>
+      <w:rPr>
+        <w:b/>
+      </w:rPr>
+    </w:pPr>
+    <w:r>
+      <w:rPr>
+        <w:b/>
+      </w:rPr>
+      <w:t>16.1</w:t>
+    </w:r>
+  </w:p>
+  <w:p>
+    <w:pPr>
+      <w:pStyle w:val="Header"/>
+    </w:pPr>
+  </w:p>
+</w:hdr>
 </file>
 
 <file path=word/numbering.xml><?xml version="1.0" encoding="utf-8"?>
@@ -3398,6 +6472,11 @@
     <w:uiPriority w:val="99"/>
     <w:rsid w:val="00184AE2"/>
   </w:style>
+  <w:style w:type="character" w:customStyle="1" w:styleId="separator">
+    <w:name w:val="separator"/>
+    <w:basedOn w:val="DefaultParagraphFont"/>
+    <w:rsid w:val="00A77BED"/>
+  </w:style>
 </w:styles>
 </file>
 

</xml_diff>